<commit_message>
switch to standard rmd, begin writing
</commit_message>
<xml_diff>
--- a/docs/manuscript/Sonoran Spanish 5-19-21.docx
+++ b/docs/manuscript/Sonoran Spanish 5-19-21.docx
@@ -1,6 +1,6 @@
 
 <file path=word/document.xml><?xml version="1.0" encoding="utf-8"?>
-<w:document xmlns:wpc="http://schemas.microsoft.com/office/word/2010/wordprocessingCanvas" xmlns:cx="http://schemas.microsoft.com/office/drawing/2014/chartex" xmlns:cx1="http://schemas.microsoft.com/office/drawing/2015/9/8/chartex" xmlns:cx2="http://schemas.microsoft.com/office/drawing/2015/10/21/chartex" xmlns:cx3="http://schemas.microsoft.com/office/drawing/2016/5/9/chartex" xmlns:cx4="http://schemas.microsoft.com/office/drawing/2016/5/10/chartex" xmlns:cx5="http://schemas.microsoft.com/office/drawing/2016/5/11/chartex" xmlns:cx6="http://schemas.microsoft.com/office/drawing/2016/5/12/chartex" xmlns:cx7="http://schemas.microsoft.com/office/drawing/2016/5/13/chartex" xmlns:cx8="http://schemas.microsoft.com/office/drawing/2016/5/14/chartex" xmlns:mc="http://schemas.openxmlformats.org/markup-compatibility/2006" xmlns:aink="http://schemas.microsoft.com/office/drawing/2016/ink" xmlns:am3d="http://schemas.microsoft.com/office/drawing/2017/model3d" xmlns:o="urn:schemas-microsoft-com:office:office" xmlns:r="http://schemas.openxmlformats.org/officeDocument/2006/relationships" xmlns:m="http://schemas.openxmlformats.org/officeDocument/2006/math" xmlns:v="urn:schemas-microsoft-com:vml" xmlns:wp14="http://schemas.microsoft.com/office/word/2010/wordprocessingDrawing" xmlns:wp="http://schemas.openxmlformats.org/drawingml/2006/wordprocessingDrawing" xmlns:w10="urn:schemas-microsoft-com:office:word" xmlns:w="http://schemas.openxmlformats.org/wordprocessingml/2006/main" xmlns:w14="http://schemas.microsoft.com/office/word/2010/wordml" xmlns:w15="http://schemas.microsoft.com/office/word/2012/wordml" xmlns:w16cex="http://schemas.microsoft.com/office/word/2018/wordml/cex" xmlns:w16cid="http://schemas.microsoft.com/office/word/2016/wordml/cid" xmlns:w16="http://schemas.microsoft.com/office/word/2018/wordml" xmlns:w16se="http://schemas.microsoft.com/office/word/2015/wordml/symex" xmlns:wpg="http://schemas.microsoft.com/office/word/2010/wordprocessingGroup" xmlns:wpi="http://schemas.microsoft.com/office/word/2010/wordprocessingInk" xmlns:wne="http://schemas.microsoft.com/office/word/2006/wordml" xmlns:wps="http://schemas.microsoft.com/office/word/2010/wordprocessingShape" mc:Ignorable="w14 w15 w16se w16cid w16 w16cex wp14">
+<w:document xmlns:wpc="http://schemas.microsoft.com/office/word/2010/wordprocessingCanvas" xmlns:cx="http://schemas.microsoft.com/office/drawing/2014/chartex" xmlns:cx1="http://schemas.microsoft.com/office/drawing/2015/9/8/chartex" xmlns:cx2="http://schemas.microsoft.com/office/drawing/2015/10/21/chartex" xmlns:cx3="http://schemas.microsoft.com/office/drawing/2016/5/9/chartex" xmlns:cx4="http://schemas.microsoft.com/office/drawing/2016/5/10/chartex" xmlns:cx5="http://schemas.microsoft.com/office/drawing/2016/5/11/chartex" xmlns:cx6="http://schemas.microsoft.com/office/drawing/2016/5/12/chartex" xmlns:cx7="http://schemas.microsoft.com/office/drawing/2016/5/13/chartex" xmlns:cx8="http://schemas.microsoft.com/office/drawing/2016/5/14/chartex" xmlns:mc="http://schemas.openxmlformats.org/markup-compatibility/2006" xmlns:aink="http://schemas.microsoft.com/office/drawing/2016/ink" xmlns:am3d="http://schemas.microsoft.com/office/drawing/2017/model3d" xmlns:o="urn:schemas-microsoft-com:office:office" xmlns:r="http://schemas.openxmlformats.org/officeDocument/2006/relationships" xmlns:m="http://schemas.openxmlformats.org/officeDocument/2006/math" xmlns:v="urn:schemas-microsoft-com:vml" xmlns:wp14="http://schemas.microsoft.com/office/word/2010/wordprocessingDrawing" xmlns:wp="http://schemas.openxmlformats.org/drawingml/2006/wordprocessingDrawing" xmlns:w10="urn:schemas-microsoft-com:office:word" xmlns:w="http://schemas.openxmlformats.org/wordprocessingml/2006/main" xmlns:w14="http://schemas.microsoft.com/office/word/2010/wordml" xmlns:w15="http://schemas.microsoft.com/office/word/2012/wordml" xmlns:w16cex="http://schemas.microsoft.com/office/word/2018/wordml/cex" xmlns:w16cid="http://schemas.microsoft.com/office/word/2016/wordml/cid" xmlns:w16="http://schemas.microsoft.com/office/word/2018/wordml" xmlns:w16sdtdh="http://schemas.microsoft.com/office/word/2020/wordml/sdtdatahash" xmlns:w16se="http://schemas.microsoft.com/office/word/2015/wordml/symex" xmlns:wpg="http://schemas.microsoft.com/office/word/2010/wordprocessingGroup" xmlns:wpi="http://schemas.microsoft.com/office/word/2010/wordprocessingInk" xmlns:wne="http://schemas.microsoft.com/office/word/2006/wordml" xmlns:wps="http://schemas.microsoft.com/office/word/2010/wordprocessingShape" mc:Ignorable="w14 w15 w16se w16cid w16 w16cex w16sdtdh wp14">
   <w:body>
     <w:p>
       <w:pPr>
@@ -48,7 +48,13 @@
         <w:t>Overall,</w:t>
       </w:r>
       <w:r>
-        <w:t xml:space="preserve"> Spanish syllabification is uncontroversial.  Native speakers tend to have clear intuitions about how to divide words into syllables.  </w:t>
+        <w:t xml:space="preserve"> Spanish syllabification is uncontroversial.</w:t>
+      </w:r>
+      <w:r>
+        <w:t xml:space="preserve"> </w:t>
+      </w:r>
+      <w:r>
+        <w:t xml:space="preserve">Native speakers tend to have clear intuitions about how to divide words into syllables. </w:t>
       </w:r>
       <w:r>
         <w:t>And yet, despite</w:t>
@@ -93,7 +99,7 @@
         <w:t>.</w:t>
       </w:r>
       <w:r>
-        <w:t xml:space="preserve">  Some sequences of high vowel and another vowel, which are normally syllabified in one syllable as a diphthong, surface as hiatuses in some Spanish dialects. The syllabic affiliation and </w:t>
+        <w:t xml:space="preserve"> Some sequences of high vowel and another vowel, which are normally syllabified in one syllable as a diphthong, surface as hiatuses in some Spanish dialects. The syllabic affiliation and </w:t>
       </w:r>
       <w:proofErr w:type="spellStart"/>
       <w:r>
@@ -118,7 +124,7 @@
         <w:t>2002</w:t>
       </w:r>
       <w:r>
-        <w:t xml:space="preserve">).  Another issue under debate involves postconsonantal glides, which have traditionally been considered part of the nucleus.  Recent work, however, has challenged nuclear affiliation and argued for an onset parsing or for the possibility of both </w:t>
+        <w:t xml:space="preserve">). Another issue under debate involves postconsonantal glides, which have traditionally been considered part of the nucleus. Recent work, however, has challenged nuclear affiliation and argued for an onset parsing or for the possibility of both </w:t>
       </w:r>
       <w:proofErr w:type="spellStart"/>
       <w:r>
@@ -143,7 +149,7 @@
       </w:r>
       <w:proofErr w:type="gramEnd"/>
       <w:r>
-        <w:t xml:space="preserve"> those in postconsonantal position, that is glides preceded by a consonant or more in the same syllable.  </w:t>
+        <w:t xml:space="preserve"> those in postconsonantal position, that is glides preceded by a consonant or more in the same syllable. </w:t>
       </w:r>
     </w:p>
     <w:p>
@@ -152,7 +158,7 @@
         <w:jc w:val="both"/>
       </w:pPr>
       <w:r>
-        <w:t>After a review of the literature and the arguments for onset and nuclear parsing, we argue that the debate has been oversimplified by considering either an onset or a nuclear parse.  We will</w:t>
+        <w:t>After a review of the literature and the arguments for onset and nuclear parsing, we argue that the debate has been oversimplified by considering either an onset or a nuclear parse. We will</w:t>
       </w:r>
       <w:r>
         <w:t xml:space="preserve"> challenge that </w:t>
@@ -171,7 +177,7 @@
         <w:rPr>
           <w:b/>
         </w:rPr>
-        <w:t>2.  Syllabic affiliation of onglides: onset or nucleus?</w:t>
+        <w:t>2. Syllabic affiliation of onglides: onset or nucleus?</w:t>
       </w:r>
     </w:p>
     <w:p>
@@ -188,7 +194,7 @@
         <w:t xml:space="preserve"> </w:t>
       </w:r>
       <w:r>
-        <w:t>segments because of their featural composition [-consonantal, -vocalic], which makes them neither vocalic nor consonantal, and of their ability to be parsed in the margins of the syllable.  It is thus their hybrid nature that makes their syllabic affiliation unclear.</w:t>
+        <w:t>segments because of their featural composition [-consonantal, -vocalic], which makes them neither vocalic nor consonantal, and of their ability to be parsed in the margins of the syllable. It is thus their hybrid nature that makes their syllabic affiliation unclear.</w:t>
       </w:r>
     </w:p>
     <w:p>
@@ -197,7 +203,7 @@
         <w:jc w:val="both"/>
       </w:pPr>
       <w:r>
-        <w:t xml:space="preserve">In this section we provide a critical review of the affiliation arguments for postconsonantal onglides; first for a nuclear parsing, as it reflects the most common position among phonologists, followed by arguments for an onset affiliation.  </w:t>
+        <w:t xml:space="preserve">In this section we provide a critical review of the affiliation arguments for postconsonantal onglides; first for a nuclear parsing, as it reflects the most common position among phonologists, followed by arguments for an onset affiliation. </w:t>
       </w:r>
     </w:p>
     <w:p>
@@ -283,98 +289,111 @@
       </w:r>
       <w:proofErr w:type="spellEnd"/>
       <w:r>
+        <w:t xml:space="preserve"> con</w:t>
+      </w:r>
+      <w:r>
+        <w:t>s</w:t>
+      </w:r>
+      <w:r>
+        <w:t xml:space="preserve">tituent, whereas lack thereof is </w:t>
+      </w:r>
+      <w:r>
+        <w:lastRenderedPageBreak/>
+        <w:t xml:space="preserve">an indication that two contiguous segments are parsed in two separate constituents. For instance, complex onsets in Spanish </w:t>
+      </w:r>
+      <w:proofErr w:type="gramStart"/>
+      <w:r>
+        <w:t>have to</w:t>
+      </w:r>
+      <w:proofErr w:type="gramEnd"/>
+      <w:r>
+        <w:t xml:space="preserve"> exhibit a minimal sonority distance often described as that between an obstruent, the least sonorous of the consonants, and a liquid, the most sonorous. Therefore, a combination of a sonorant plus sonorant in an onset cluster, such as *[ml,] *[</w:t>
+      </w:r>
+      <w:proofErr w:type="spellStart"/>
+      <w:r>
+        <w:t>nl</w:t>
+      </w:r>
+      <w:proofErr w:type="spellEnd"/>
+      <w:r>
+        <w:t>], *[</w:t>
+      </w:r>
+      <w:proofErr w:type="spellStart"/>
+      <w:r>
+        <w:t>mr</w:t>
+      </w:r>
+      <w:proofErr w:type="spellEnd"/>
+      <w:r>
+        <w:t>], *[nr], *[</w:t>
+      </w:r>
+      <w:proofErr w:type="spellStart"/>
+      <w:r>
+        <w:t>nw</w:t>
+      </w:r>
+      <w:proofErr w:type="spellEnd"/>
+      <w:r>
+        <w:t>] would be ill</w:t>
+      </w:r>
+      <w:r>
+        <w:t>-</w:t>
+      </w:r>
+      <w:r>
+        <w:t>formed. That sonorant- plus-glide sequences such as [</w:t>
+      </w:r>
+      <w:proofErr w:type="spellStart"/>
+      <w:r>
+        <w:t>mj</w:t>
+      </w:r>
+      <w:proofErr w:type="spellEnd"/>
+      <w:r>
+        <w:t>], [</w:t>
+      </w:r>
+      <w:proofErr w:type="spellStart"/>
+      <w:r>
+        <w:t>nw</w:t>
+      </w:r>
+      <w:proofErr w:type="spellEnd"/>
+      <w:r>
+        <w:t>] [</w:t>
+      </w:r>
+      <w:proofErr w:type="spellStart"/>
+      <w:r>
+        <w:t>rwV</w:t>
+      </w:r>
+      <w:proofErr w:type="spellEnd"/>
+      <w:r>
+        <w:t>] [</w:t>
+      </w:r>
+      <w:proofErr w:type="spellStart"/>
+      <w:r>
+        <w:t>lwV</w:t>
+      </w:r>
+      <w:proofErr w:type="spellEnd"/>
+      <w:r>
+        <w:t>] (</w:t>
+      </w:r>
+      <w:proofErr w:type="spellStart"/>
+      <w:r>
+        <w:rPr>
+          <w:i/>
+        </w:rPr>
+        <w:t>miedo</w:t>
+      </w:r>
+      <w:proofErr w:type="spellEnd"/>
+      <w:r>
+        <w:rPr>
+          <w:i/>
+        </w:rPr>
         <w:t xml:space="preserve"> </w:t>
       </w:r>
-      <w:proofErr w:type="spellStart"/>
-      <w:r>
-        <w:t>contituent</w:t>
-      </w:r>
-      <w:proofErr w:type="spellEnd"/>
-      <w:r>
-        <w:t xml:space="preserve">, whereas lack thereof is an </w:t>
-      </w:r>
-      <w:r>
-        <w:lastRenderedPageBreak/>
-        <w:t xml:space="preserve">indication that two contiguous segments are parsed in two separate constituents.  For instance, complex onsets in Spanish </w:t>
-      </w:r>
-      <w:proofErr w:type="gramStart"/>
-      <w:r>
-        <w:t>have to</w:t>
-      </w:r>
-      <w:proofErr w:type="gramEnd"/>
-      <w:r>
-        <w:t xml:space="preserve"> exhibit a minimal sonority distance often described as that between an obstruent, the least sonorous of the consonants, and a liquid, the most sonorous. Therefore, a combination of a sonorant plus sonorant in an onset cluster, such as *[ml,] *[</w:t>
-      </w:r>
-      <w:proofErr w:type="spellStart"/>
-      <w:r>
-        <w:t>nl</w:t>
-      </w:r>
-      <w:proofErr w:type="spellEnd"/>
-      <w:r>
-        <w:t>], *[</w:t>
-      </w:r>
-      <w:proofErr w:type="spellStart"/>
-      <w:r>
-        <w:t>mr</w:t>
-      </w:r>
-      <w:proofErr w:type="spellEnd"/>
-      <w:r>
-        <w:t>], *[nr], *[</w:t>
-      </w:r>
-      <w:proofErr w:type="spellStart"/>
-      <w:r>
-        <w:t>nw</w:t>
-      </w:r>
-      <w:proofErr w:type="spellEnd"/>
-      <w:r>
-        <w:t xml:space="preserve">] would be </w:t>
-      </w:r>
-      <w:proofErr w:type="spellStart"/>
-      <w:r>
-        <w:t>illformed</w:t>
-      </w:r>
-      <w:proofErr w:type="spellEnd"/>
-      <w:r>
-        <w:t>.    That sonorant- plus-glide sequences such as [</w:t>
-      </w:r>
-      <w:proofErr w:type="spellStart"/>
-      <w:r>
-        <w:t>mj</w:t>
-      </w:r>
-      <w:proofErr w:type="spellEnd"/>
-      <w:r>
-        <w:t>], [</w:t>
-      </w:r>
-      <w:proofErr w:type="spellStart"/>
-      <w:r>
-        <w:t>nw</w:t>
-      </w:r>
-      <w:proofErr w:type="spellEnd"/>
-      <w:r>
-        <w:t>] [</w:t>
-      </w:r>
-      <w:proofErr w:type="spellStart"/>
-      <w:r>
-        <w:t>rwV</w:t>
-      </w:r>
-      <w:proofErr w:type="spellEnd"/>
-      <w:r>
-        <w:t>] [</w:t>
-      </w:r>
-      <w:proofErr w:type="spellStart"/>
-      <w:r>
-        <w:t>lwV</w:t>
-      </w:r>
-      <w:proofErr w:type="spellEnd"/>
-      <w:r>
-        <w:t>] (</w:t>
-      </w:r>
-      <w:proofErr w:type="spellStart"/>
-      <w:r>
-        <w:rPr>
-          <w:i/>
-        </w:rPr>
-        <w:t>miedo</w:t>
+      <w:r>
+        <w:t xml:space="preserve">‘fear’, </w:t>
+      </w:r>
+      <w:proofErr w:type="spellStart"/>
+      <w:r>
+        <w:rPr>
+          <w:i/>
+        </w:rPr>
+        <w:t>nueve</w:t>
       </w:r>
       <w:proofErr w:type="spellEnd"/>
       <w:r>
@@ -384,14 +403,14 @@
         <w:t xml:space="preserve"> </w:t>
       </w:r>
       <w:r>
-        <w:t xml:space="preserve">‘fear’, </w:t>
-      </w:r>
-      <w:proofErr w:type="spellStart"/>
-      <w:r>
-        <w:rPr>
-          <w:i/>
-        </w:rPr>
-        <w:t>nueve</w:t>
+        <w:t xml:space="preserve">‘nine’, </w:t>
+      </w:r>
+      <w:proofErr w:type="spellStart"/>
+      <w:r>
+        <w:rPr>
+          <w:i/>
+        </w:rPr>
+        <w:t>rueda</w:t>
       </w:r>
       <w:proofErr w:type="spellEnd"/>
       <w:r>
@@ -401,54 +420,38 @@
         <w:t xml:space="preserve"> </w:t>
       </w:r>
       <w:r>
-        <w:t xml:space="preserve">‘nine’, </w:t>
-      </w:r>
-      <w:proofErr w:type="spellStart"/>
-      <w:r>
-        <w:rPr>
-          <w:i/>
-        </w:rPr>
-        <w:t>rueda</w:t>
-      </w:r>
-      <w:proofErr w:type="spellEnd"/>
-      <w:r>
-        <w:rPr>
-          <w:i/>
-        </w:rPr>
+        <w:t xml:space="preserve">‘wheel’, </w:t>
+      </w:r>
+      <w:proofErr w:type="spellStart"/>
+      <w:r>
+        <w:rPr>
+          <w:i/>
+        </w:rPr>
+        <w:t>liebre</w:t>
+      </w:r>
+      <w:proofErr w:type="spellEnd"/>
+      <w:r>
+        <w:t xml:space="preserve"> ‘hare’) are possible sequences in Spanish has been used as evidence that [j] and [w] must be in the nucleus (Shelton, </w:t>
+      </w:r>
+      <w:proofErr w:type="spellStart"/>
+      <w:r>
+        <w:t>Gerfen</w:t>
+      </w:r>
+      <w:proofErr w:type="spellEnd"/>
+      <w:r>
+        <w:t xml:space="preserve"> and Gutiérrez-Palma 2012). This is in contrast with</w:t>
+      </w:r>
+      <w:r>
         <w:t xml:space="preserve"> </w:t>
       </w:r>
       <w:r>
-        <w:t xml:space="preserve">‘wheel’, </w:t>
-      </w:r>
-      <w:proofErr w:type="spellStart"/>
-      <w:r>
-        <w:rPr>
-          <w:i/>
-        </w:rPr>
-        <w:t>liebre</w:t>
-      </w:r>
-      <w:proofErr w:type="spellEnd"/>
-      <w:r>
-        <w:t xml:space="preserve"> ‘hare’) are possible sequences in Spanish has been used as evidence that [j] and [w] must be in the nucleus (Shelton, </w:t>
-      </w:r>
-      <w:proofErr w:type="spellStart"/>
-      <w:r>
-        <w:t>Gerfen</w:t>
-      </w:r>
-      <w:proofErr w:type="spellEnd"/>
-      <w:r>
-        <w:t xml:space="preserve"> and Gutiérrez-Palma 2012). This is in contrast with</w:t>
-      </w:r>
-      <w:r>
-        <w:t xml:space="preserve"> </w:t>
-      </w:r>
-      <w:proofErr w:type="spellStart"/>
-      <w:r>
-        <w:t>illformed</w:t>
-      </w:r>
-      <w:proofErr w:type="spellEnd"/>
-      <w:r>
-        <w:t xml:space="preserve"> *[</w:t>
+        <w:t>ill</w:t>
+      </w:r>
+      <w:r>
+        <w:t>-</w:t>
+      </w:r>
+      <w:r>
+        <w:t>formed *[</w:t>
       </w:r>
       <w:proofErr w:type="spellStart"/>
       <w:r>
@@ -480,11 +483,15 @@
         <w:ind w:firstLine="360"/>
         <w:jc w:val="both"/>
       </w:pPr>
-      <w:proofErr w:type="spellStart"/>
-      <w:r>
-        <w:t>Coocurrence</w:t>
-      </w:r>
-      <w:proofErr w:type="spellEnd"/>
+      <w:r>
+        <w:t>Co</w:t>
+      </w:r>
+      <w:r>
+        <w:t>-</w:t>
+      </w:r>
+      <w:r>
+        <w:t>occurrence</w:t>
+      </w:r>
       <w:r>
         <w:t xml:space="preserve"> restrictions can also involve point of articulation and other features such as voicing. In Spanish *[</w:t>
       </w:r>
@@ -494,15 +501,13 @@
       </w:r>
       <w:proofErr w:type="spellEnd"/>
       <w:r>
-        <w:t xml:space="preserve">] is </w:t>
-      </w:r>
-      <w:proofErr w:type="spellStart"/>
-      <w:r>
-        <w:t>illformed</w:t>
-      </w:r>
-      <w:proofErr w:type="spellEnd"/>
-      <w:r>
-        <w:t xml:space="preserve"> as an onset cluster in most dialects and *[dl] in all, which is attributed to a prohibition against homorganic segments in the onset (coronal) for *[</w:t>
+        <w:t>] is ill</w:t>
+      </w:r>
+      <w:r>
+        <w:t>-</w:t>
+      </w:r>
+      <w:r>
+        <w:t>formed as an onset cluster in most dialects and *[dl] in all, which is attributed to a prohibition against homorganic segments in the onset (coronal for *[</w:t>
       </w:r>
       <w:proofErr w:type="spellStart"/>
       <w:r>
@@ -510,7 +515,13 @@
       </w:r>
       <w:proofErr w:type="spellEnd"/>
       <w:r>
-        <w:t xml:space="preserve">] </w:t>
+        <w:t>]</w:t>
+      </w:r>
+      <w:r>
+        <w:t>)</w:t>
+      </w:r>
+      <w:r>
+        <w:t xml:space="preserve"> </w:t>
       </w:r>
       <w:proofErr w:type="gramStart"/>
       <w:r>
@@ -518,13 +529,14 @@
       </w:r>
       <w:proofErr w:type="gramEnd"/>
       <w:r>
-        <w:t xml:space="preserve"> identical voicing specification in the case of *[dl] (Harris 1983).  An argument for a nuclear parsing of glides based on point-of-articulation </w:t>
-      </w:r>
-      <w:proofErr w:type="spellStart"/>
-      <w:r>
-        <w:t>coocurrence</w:t>
-      </w:r>
-      <w:proofErr w:type="spellEnd"/>
+        <w:t xml:space="preserve"> identical voicing specification in the case of *[dl] (Harris 1983). An argument for a nuclear parsing of glides based on point-of-articulation co</w:t>
+      </w:r>
+      <w:r>
+        <w:t>-</w:t>
+      </w:r>
+      <w:r>
+        <w:t>occurrence</w:t>
+      </w:r>
       <w:r>
         <w:t xml:space="preserve"> restrictions rests on the well-formed status of a sequence of a bilabial stop and labial glide, such as [</w:t>
       </w:r>
@@ -534,7 +546,7 @@
       </w:r>
       <w:proofErr w:type="spellEnd"/>
       <w:r>
-        <w:t>] in [bwé.no] ‘good’.  Languages that parse this sequence in the onset such as English do not allow [*</w:t>
+        <w:t>] in [bwé.no] ‘good’. Languages that parse this sequence in the onset such as English do not allow [*</w:t>
       </w:r>
       <w:proofErr w:type="spellStart"/>
       <w:r>
@@ -550,15 +562,13 @@
       </w:r>
       <w:proofErr w:type="spellEnd"/>
       <w:r>
-        <w:t xml:space="preserve">] is </w:t>
-      </w:r>
-      <w:proofErr w:type="spellStart"/>
-      <w:r>
-        <w:t>wellformed</w:t>
-      </w:r>
-      <w:proofErr w:type="spellEnd"/>
-      <w:r>
-        <w:t xml:space="preserve">, the glide must be parsed in the nucleus (Shelton, </w:t>
+        <w:t>] is well</w:t>
+      </w:r>
+      <w:r>
+        <w:t>-</w:t>
+      </w:r>
+      <w:r>
+        <w:t xml:space="preserve">formed, the glide must be parsed in the nucleus (Shelton, </w:t>
       </w:r>
       <w:proofErr w:type="spellStart"/>
       <w:r>
@@ -575,15 +585,19 @@
         <w:jc w:val="both"/>
       </w:pPr>
       <w:r>
-        <w:t xml:space="preserve">Martínez-Gil (2016: 156), however, argues for the opposite position—glides are parsed as part of a complex onset-- on the grounds that there exist </w:t>
-      </w:r>
-      <w:proofErr w:type="spellStart"/>
-      <w:r>
-        <w:t>coocurrence</w:t>
-      </w:r>
-      <w:proofErr w:type="spellEnd"/>
-      <w:r>
-        <w:t xml:space="preserve"> restrictions in point of articulation between a palatal and a high front glide.  Thus, while a palatal lateral or fricative can be followed [w] as in [</w:t>
+        <w:t>Martínez-Gil (2016: 156), however, argues for the opposite position—glides are parsed as part of a complex onset</w:t>
+      </w:r>
+      <w:r>
+        <w:t>—</w:t>
+      </w:r>
+      <w:r>
+        <w:t>on the grounds that there exist co</w:t>
+      </w:r>
+      <w:r>
+        <w:t>-occurrence</w:t>
+      </w:r>
+      <w:r>
+        <w:t xml:space="preserve"> restrictions in point of articulation between a palatal and a high front glide. Thus, while a palatal lateral or fricative can be followed [w] as in [</w:t>
       </w:r>
       <w:proofErr w:type="spellStart"/>
       <w:r>
@@ -607,15 +621,13 @@
       </w:r>
       <w:proofErr w:type="spellEnd"/>
       <w:r>
-        <w:t xml:space="preserve">] ‘chick’, they are </w:t>
-      </w:r>
-      <w:proofErr w:type="spellStart"/>
-      <w:r>
-        <w:t>illformed</w:t>
-      </w:r>
-      <w:proofErr w:type="spellEnd"/>
-      <w:r>
-        <w:t xml:space="preserve"> if followed by a [j] front glide because it shares the same point of articulation [+high], *[</w:t>
+        <w:t>] ‘chick’, they are ill</w:t>
+      </w:r>
+      <w:r>
+        <w:t>-</w:t>
+      </w:r>
+      <w:r>
+        <w:t>formed if followed by a [j] front glide because it shares the same point of articulation [+high], *[</w:t>
       </w:r>
       <w:proofErr w:type="spellStart"/>
       <w:r>
@@ -640,7 +652,13 @@
         <w:jc w:val="both"/>
       </w:pPr>
       <w:r>
-        <w:t>While it is possible to question the extent of the restrictions on palatals on the basis that they could lexically restricted or due to historical reasons (palatal laterals in Spanish derive from complex segments, e.g. [</w:t>
+        <w:t xml:space="preserve">While it is possible to question the extent of the restrictions on palatals on the basis that they could </w:t>
+      </w:r>
+      <w:r>
+        <w:t xml:space="preserve">be </w:t>
+      </w:r>
+      <w:r>
+        <w:t>lexically restricted or due to historical reasons (palatal laterals in Spanish derive from complex segments, e.g. [</w:t>
       </w:r>
       <w:proofErr w:type="spellStart"/>
       <w:r>
@@ -648,7 +666,7 @@
       </w:r>
       <w:proofErr w:type="spellEnd"/>
       <w:r>
-        <w:t>], geminates, etc.), it is also reasonable to challenge Shelton et al.’s argument that glides are nuclear because a sonorant + glide onset cluster would violate sonority restrictions.  While that is true, sequences in which the consonant preceding the glide is not a sonorant, such as obstruent, abide by minimal sonority distance and thus the glide could potentially be in the onset.</w:t>
+        <w:t>], geminates, etc.), it is also reasonable to challenge Shelton et al.’s argument that glides are nuclear because a sonorant + glide onset cluster would violate sonority restrictions. While that is true, sequences in which the consonant preceding the glide is not a sonorant, such as obstruent, abide by minimal sonority distance and thus the glide could potentially be in the onset.</w:t>
       </w:r>
     </w:p>
     <w:p>
@@ -657,7 +675,7 @@
         <w:jc w:val="both"/>
       </w:pPr>
       <w:r>
-        <w:t>The number of permissible onset segments serves the basis of another argument for nuclear parsing of glides in Spanish.  Many languages, including Spanish and English, limit the number of onset segments to two (unless one is /s/ in the case of English, which then permits three onset segments).  Consequently, the postconsonantal glides in [</w:t>
+        <w:t>The number of permissible onset segments serves the basis of another argument for nuclear parsing of glides in Spanish. Many languages, including Spanish and English, limit the number of onset segments to two (unless one is /s/ in the case of English, which then permits three onset segments). Consequently, the postconsonantal glides in [</w:t>
       </w:r>
       <w:proofErr w:type="spellStart"/>
       <w:r>
@@ -673,7 +691,7 @@
       </w:r>
       <w:proofErr w:type="spellEnd"/>
       <w:r>
-        <w:t>] ‘fold’ in Spanish must be nuclear because an onset parse would result in a three-member cluster.  However, this argument does not rule out the possibility of an onset glide when the onset has only one constituent and it is not homorganic (as in the experiment described in Section</w:t>
+        <w:t>] ‘fold’ in Spanish must be nuclear because an onset parse would result in a three-member cluster. However, this argument does not rule out the possibility of an onset glide when the onset has only one constituent and it is not homorganic (as in the experiment described in Section</w:t>
       </w:r>
       <w:r>
         <w:t xml:space="preserve"> 4</w:t>
@@ -725,7 +743,7 @@
       </w:r>
       <w:proofErr w:type="spellEnd"/>
       <w:r>
-        <w:t xml:space="preserve">).  Shelton et al (2012) interpret this to mean that the high glide after [s] in </w:t>
+        <w:t xml:space="preserve">). Shelton et al (2012) interpret this to mean that the high glide after [s] in </w:t>
       </w:r>
       <w:r>
         <w:rPr>
@@ -781,15 +799,43 @@
         <w:t xml:space="preserve"> </w:t>
       </w:r>
       <w:r>
-        <w:t xml:space="preserve">where sonority rises from [s] to [j]. As seen in the case of </w:t>
-      </w:r>
-      <w:proofErr w:type="spellStart"/>
-      <w:r>
-        <w:t>coocurrence</w:t>
-      </w:r>
-      <w:proofErr w:type="spellEnd"/>
-      <w:r>
-        <w:t xml:space="preserve"> restrictions on onset clusters, where sonorant + glide cannot be in the onset, but an obstruent + glide could, it sometimes the case that a restriction and its derived argument apply only a subset of segments or a specific context therefore cannot be used as evidence against onset glides in general.</w:t>
+        <w:t>where sonority rises from [s] to [j]. As seen in the case of co</w:t>
+      </w:r>
+      <w:r>
+        <w:t>-occurrence</w:t>
+      </w:r>
+      <w:r>
+        <w:t xml:space="preserve"> restrictions on onset clusters, where sonorant + glide cannot be in the onset, but an obstruent + glide could, it sometimes </w:t>
+      </w:r>
+      <w:r>
+        <w:t xml:space="preserve">is </w:t>
+      </w:r>
+      <w:r>
+        <w:t>the case that a restriction and its derived argument apply only</w:t>
+      </w:r>
+      <w:r>
+        <w:t xml:space="preserve"> to</w:t>
+      </w:r>
+      <w:r>
+        <w:t xml:space="preserve"> a subset of segments or </w:t>
+      </w:r>
+      <w:r>
+        <w:t xml:space="preserve">to </w:t>
+      </w:r>
+      <w:r>
+        <w:t>a specific context</w:t>
+      </w:r>
+      <w:r>
+        <w:t>, and,</w:t>
+      </w:r>
+      <w:r>
+        <w:t xml:space="preserve"> therefore</w:t>
+      </w:r>
+      <w:r>
+        <w:t>,</w:t>
+      </w:r>
+      <w:r>
+        <w:t xml:space="preserve"> cannot be used as evidence against onset glides in general.</w:t>
       </w:r>
     </w:p>
     <w:p>
@@ -802,7 +848,7 @@
         <w:jc w:val="both"/>
       </w:pPr>
       <w:r>
-        <w:t xml:space="preserve">2.2.  Diphthong/monophthong alternations. Spanish has glide-plus-vowel sequences that alternate with monophthongs in unstressed morphologically related forms such as </w:t>
+        <w:t xml:space="preserve">2.2. Diphthong/monophthong alternations. Spanish has glide-plus-vowel sequences that alternate with monophthongs in unstressed morphologically related forms such as </w:t>
       </w:r>
       <w:proofErr w:type="spellStart"/>
       <w:r>
@@ -861,7 +907,7 @@
       </w:r>
       <w:proofErr w:type="spellEnd"/>
       <w:r>
-        <w:t xml:space="preserve"> 'blindness'.  This fact is presented as evidence for a nuclear affiliation of the glide since it is a realization of a monophthong that can be said to have a tighter connection with the nucleus than with the onset (Shelton 2012).  Martínez-Gil (2016) counters this argument by pointing out that some of these alternations result in an onset glide, as demonstrated by their </w:t>
+        <w:t xml:space="preserve"> 'blindness'. This fact is presented as evidence for a nuclear affiliation of the glide since it is a realization of a monophthong that can be said to have a tighter connection with the nucleus than with the onset (Shelton 2012). Martínez-Gil (2016) counters this argument by pointing out that some of these alternations result in an onset glide, as demonstrated by their </w:t>
       </w:r>
       <w:proofErr w:type="spellStart"/>
       <w:r>
@@ -955,7 +1001,13 @@
       </w:r>
       <w:proofErr w:type="spellEnd"/>
       <w:r>
-        <w:t xml:space="preserve"> and therefore the glide could in the nucleus in </w:t>
+        <w:t xml:space="preserve"> and therefore the glide could </w:t>
+      </w:r>
+      <w:r>
+        <w:t xml:space="preserve">be </w:t>
+      </w:r>
+      <w:r>
+        <w:t xml:space="preserve">in the nucleus in </w:t>
       </w:r>
       <w:proofErr w:type="spellStart"/>
       <w:r>
@@ -1082,7 +1134,7 @@
       </w:r>
       <w:proofErr w:type="spellEnd"/>
       <w:r>
-        <w:t xml:space="preserve"> 2014, Prieto 1992), alternating thus with a full vowel.  If it were in the onset, an additional vowel would be required as can be seen in examples such as *</w:t>
+        <w:t xml:space="preserve"> 2014, Prieto 1992), alternating thus with a full vowel. If it were in the onset, an additional vowel would be required as can be seen in examples such as *</w:t>
       </w:r>
       <w:r>
         <w:rPr>
@@ -1102,7 +1154,7 @@
       </w:r>
       <w:proofErr w:type="spellEnd"/>
       <w:r>
-        <w:t xml:space="preserve">.  However, Martínez-Gil (2016) contends that this cannot be considered definitive evidence for a nuclear parsing since forms like </w:t>
+        <w:t xml:space="preserve">. However, Martínez-Gil (2016) contends that this cannot be considered definitive evidence for a nuclear parsing since forms like </w:t>
       </w:r>
       <w:proofErr w:type="spellStart"/>
       <w:r>
@@ -1170,32 +1222,104 @@
       </w:r>
       <w:proofErr w:type="spellEnd"/>
       <w:r>
+        <w:t xml:space="preserve"> independently of the presence of a diphthong in the base. </w:t>
+      </w:r>
+    </w:p>
+    <w:p/>
+    <w:p>
+      <w:pPr>
+        <w:jc w:val="both"/>
+      </w:pPr>
+      <w:r>
+        <w:t>2.4. Vowel harmony: Some dialects of Northwestern Spain have a high harmony process in which a stressed high vowel raises all unstress</w:t>
+      </w:r>
+      <w:r>
+        <w:t>e</w:t>
+      </w:r>
+      <w:r>
+        <w:t>d vowels to its left, (</w:t>
+      </w:r>
+      <w:proofErr w:type="spellStart"/>
+      <w:r>
+        <w:t>Hualde</w:t>
+      </w:r>
+      <w:proofErr w:type="spellEnd"/>
+      <w:r>
+        <w:t xml:space="preserve"> 1991). In these varieties a prevocalic high glide behaves like a high vowel in that it triggers high harmony, as </w:t>
+      </w:r>
+      <w:r>
+        <w:rPr>
+          <w:i/>
+        </w:rPr>
+        <w:t xml:space="preserve">mi </w:t>
+      </w:r>
+      <w:proofErr w:type="spellStart"/>
+      <w:r>
+        <w:rPr>
+          <w:i/>
+        </w:rPr>
+        <w:t>lu</w:t>
+      </w:r>
+      <w:proofErr w:type="spellEnd"/>
+      <w:r>
+        <w:rPr>
+          <w:i/>
+        </w:rPr>
         <w:t xml:space="preserve"> </w:t>
       </w:r>
       <w:proofErr w:type="spellStart"/>
       <w:r>
-        <w:t>independentenly</w:t>
-      </w:r>
-      <w:proofErr w:type="spellEnd"/>
-      <w:r>
-        <w:t xml:space="preserve"> of the presence of a diphthong in the base. </w:t>
-      </w:r>
-    </w:p>
-    <w:p/>
+        <w:rPr>
+          <w:i/>
+          <w:u w:val="single"/>
+        </w:rPr>
+        <w:t>djó</w:t>
+      </w:r>
+      <w:proofErr w:type="spellEnd"/>
+      <w:r>
+        <w:t xml:space="preserve"> ‘he/she gave it to me’ vs. </w:t>
+      </w:r>
+      <w:r>
+        <w:rPr>
+          <w:i/>
+        </w:rPr>
+        <w:t xml:space="preserve">me lo </w:t>
+      </w:r>
+      <w:proofErr w:type="spellStart"/>
+      <w:r>
+        <w:rPr>
+          <w:i/>
+        </w:rPr>
+        <w:t>compró</w:t>
+      </w:r>
+      <w:proofErr w:type="spellEnd"/>
+      <w:r>
+        <w:rPr>
+          <w:i/>
+        </w:rPr>
+        <w:t xml:space="preserve"> </w:t>
+      </w:r>
+      <w:r>
+        <w:t>‘he/she bought it for me’ and can therefore be argued to be in the nucleus. This type of evidence is considered weak by some as it refers to a minority dialect seen distantly related to general varieties.</w:t>
+      </w:r>
+    </w:p>
     <w:p>
       <w:pPr>
         <w:jc w:val="both"/>
       </w:pPr>
-      <w:r>
-        <w:t xml:space="preserve">2.4. Vowel harmony: Some dialects of Northwestern Spain have a high harmony process in which a stressed high vowel raises all </w:t>
-      </w:r>
-      <w:proofErr w:type="spellStart"/>
-      <w:r>
-        <w:t>unstressd</w:t>
-      </w:r>
-      <w:proofErr w:type="spellEnd"/>
-      <w:r>
-        <w:t xml:space="preserve"> vowels to its left, (</w:t>
+    </w:p>
+    <w:p>
+      <w:pPr>
+        <w:jc w:val="both"/>
+      </w:pPr>
+      <w:r>
+        <w:t>2.5. Children</w:t>
+      </w:r>
+      <w:r>
+        <w:t>’</w:t>
+      </w:r>
+      <w:r>
+        <w:t xml:space="preserve">s games: Data from children’s games has been used to support the nuclear affiliation of prevocalic glides. </w:t>
       </w:r>
       <w:proofErr w:type="spellStart"/>
       <w:r>
@@ -1203,20 +1327,104 @@
       </w:r>
       <w:proofErr w:type="spellEnd"/>
       <w:r>
-        <w:t xml:space="preserve"> 1991).  In these varieties a prevocalic high glide behaves like a high vowel in that it triggers high harmony, as </w:t>
-      </w:r>
-      <w:r>
-        <w:rPr>
-          <w:i/>
-        </w:rPr>
-        <w:t xml:space="preserve">mi </w:t>
-      </w:r>
-      <w:proofErr w:type="spellStart"/>
-      <w:r>
-        <w:rPr>
-          <w:i/>
-        </w:rPr>
-        <w:t>lu</w:t>
+        <w:t xml:space="preserve"> (2014: 199) refers to a game of </w:t>
+      </w:r>
+      <w:proofErr w:type="spellStart"/>
+      <w:r>
+        <w:rPr>
+          <w:i/>
+        </w:rPr>
+        <w:t>jerigonza</w:t>
+      </w:r>
+      <w:proofErr w:type="spellEnd"/>
+      <w:r>
+        <w:t xml:space="preserve"> in which [k] is inserted after each vowel in a word and followed by a copy of the vowel, for instance, </w:t>
+      </w:r>
+      <w:proofErr w:type="spellStart"/>
+      <w:r>
+        <w:rPr>
+          <w:i/>
+        </w:rPr>
+        <w:t>pasa</w:t>
+      </w:r>
+      <w:proofErr w:type="spellEnd"/>
+      <w:r>
+        <w:t xml:space="preserve"> ‘</w:t>
+      </w:r>
+      <w:proofErr w:type="gramStart"/>
+      <w:r>
+        <w:t>it</w:t>
+      </w:r>
+      <w:proofErr w:type="gramEnd"/>
+      <w:r>
+        <w:t xml:space="preserve"> happens’ becomes </w:t>
+      </w:r>
+      <w:r>
+        <w:rPr>
+          <w:i/>
+        </w:rPr>
+        <w:t>pa-ka-</w:t>
+      </w:r>
+      <w:proofErr w:type="spellStart"/>
+      <w:r>
+        <w:rPr>
+          <w:i/>
+        </w:rPr>
+        <w:t>sa</w:t>
+      </w:r>
+      <w:proofErr w:type="spellEnd"/>
+      <w:r>
+        <w:rPr>
+          <w:i/>
+        </w:rPr>
+        <w:t>-ka</w:t>
+      </w:r>
+      <w:r>
+        <w:t xml:space="preserve"> and </w:t>
+      </w:r>
+      <w:proofErr w:type="spellStart"/>
+      <w:r>
+        <w:rPr>
+          <w:i/>
+        </w:rPr>
+        <w:t>están</w:t>
+      </w:r>
+      <w:proofErr w:type="spellEnd"/>
+      <w:r>
+        <w:t xml:space="preserve"> ‘they are’ is </w:t>
+      </w:r>
+      <w:r>
+        <w:rPr>
+          <w:i/>
+        </w:rPr>
+        <w:t>e-</w:t>
+      </w:r>
+      <w:proofErr w:type="spellStart"/>
+      <w:r>
+        <w:rPr>
+          <w:i/>
+        </w:rPr>
+        <w:t>kes</w:t>
+      </w:r>
+      <w:proofErr w:type="spellEnd"/>
+      <w:r>
+        <w:rPr>
+          <w:i/>
+        </w:rPr>
+        <w:t>-ta-</w:t>
+      </w:r>
+      <w:proofErr w:type="spellStart"/>
+      <w:r>
+        <w:rPr>
+          <w:i/>
+        </w:rPr>
+        <w:t>kan</w:t>
+      </w:r>
+      <w:r>
+        <w:rPr>
+          <w:i/>
+        </w:rPr>
+        <w:t>.</w:t>
       </w:r>
       <w:proofErr w:type="spellEnd"/>
       <w:r>
@@ -1225,30 +1433,42 @@
         </w:rPr>
         <w:t xml:space="preserve"> </w:t>
       </w:r>
-      <w:proofErr w:type="spellStart"/>
-      <w:r>
-        <w:rPr>
-          <w:i/>
-          <w:u w:val="single"/>
-        </w:rPr>
-        <w:t>djó</w:t>
-      </w:r>
-      <w:proofErr w:type="spellEnd"/>
-      <w:r>
-        <w:t xml:space="preserve"> ‘he/she gave it to me’ vs.  </w:t>
-      </w:r>
-      <w:r>
-        <w:rPr>
-          <w:i/>
-        </w:rPr>
-        <w:t xml:space="preserve">me lo </w:t>
-      </w:r>
-      <w:proofErr w:type="spellStart"/>
-      <w:r>
-        <w:rPr>
-          <w:i/>
-        </w:rPr>
-        <w:t>compró</w:t>
+      <w:r>
+        <w:t xml:space="preserve">In this game a second member of an onset cluster is not copied, however a prevocalic glide is, as seen in </w:t>
+      </w:r>
+      <w:proofErr w:type="spellStart"/>
+      <w:r>
+        <w:rPr>
+          <w:i/>
+        </w:rPr>
+        <w:t>proclama</w:t>
+      </w:r>
+      <w:proofErr w:type="spellEnd"/>
+      <w:r>
+        <w:t xml:space="preserve"> ‘</w:t>
+      </w:r>
+      <w:proofErr w:type="gramStart"/>
+      <w:r>
+        <w:t>it</w:t>
+      </w:r>
+      <w:proofErr w:type="gramEnd"/>
+      <w:r>
+        <w:t xml:space="preserve"> proclaims’ pro-ko-</w:t>
+      </w:r>
+      <w:proofErr w:type="spellStart"/>
+      <w:r>
+        <w:t>cla</w:t>
+      </w:r>
+      <w:proofErr w:type="spellEnd"/>
+      <w:r>
+        <w:t xml:space="preserve">- ka-ma-ka vs. </w:t>
+      </w:r>
+      <w:proofErr w:type="spellStart"/>
+      <w:r>
+        <w:rPr>
+          <w:i/>
+        </w:rPr>
+        <w:t>puente</w:t>
       </w:r>
       <w:proofErr w:type="spellEnd"/>
       <w:r>
@@ -1258,78 +1478,243 @@
         <w:t xml:space="preserve"> </w:t>
       </w:r>
       <w:r>
-        <w:t>‘he/she bought it for me’ and can therefore be argued to be in the nucleus.  This type of evidence is considered weak by some as it refers to a minority dialect seen distantly related to general varieties.</w:t>
-      </w:r>
-    </w:p>
-    <w:p>
-      <w:pPr>
-        <w:jc w:val="both"/>
-      </w:pPr>
-    </w:p>
-    <w:p>
-      <w:pPr>
-        <w:jc w:val="both"/>
-      </w:pPr>
-      <w:r>
-        <w:t xml:space="preserve">2.5. Children's games: Data from children’s games has been used to support the nuclear affiliation of prevocalic glides.  </w:t>
-      </w:r>
-      <w:proofErr w:type="spellStart"/>
-      <w:r>
-        <w:t>Hualde</w:t>
-      </w:r>
-      <w:proofErr w:type="spellEnd"/>
-      <w:r>
-        <w:t xml:space="preserve"> (2014: 199) refers to a game of </w:t>
-      </w:r>
-      <w:proofErr w:type="spellStart"/>
-      <w:r>
-        <w:rPr>
-          <w:i/>
+        <w:t xml:space="preserve">‘bridge’ </w:t>
+      </w:r>
+      <w:proofErr w:type="spellStart"/>
+      <w:r>
+        <w:rPr>
+          <w:i/>
+        </w:rPr>
+        <w:t>pu</w:t>
+      </w:r>
+      <w:proofErr w:type="spellEnd"/>
+      <w:r>
+        <w:rPr>
+          <w:i/>
+        </w:rPr>
+        <w:t>-</w:t>
+      </w:r>
+      <w:proofErr w:type="spellStart"/>
+      <w:r>
+        <w:rPr>
+          <w:i/>
+        </w:rPr>
+        <w:t>ku</w:t>
+      </w:r>
+      <w:proofErr w:type="spellEnd"/>
+      <w:r>
+        <w:rPr>
+          <w:i/>
+        </w:rPr>
+        <w:t>-e-ken-</w:t>
+      </w:r>
+      <w:proofErr w:type="spellStart"/>
+      <w:r>
+        <w:rPr>
+          <w:i/>
+        </w:rPr>
+        <w:t>te</w:t>
+      </w:r>
+      <w:proofErr w:type="spellEnd"/>
+      <w:r>
+        <w:rPr>
+          <w:i/>
+        </w:rPr>
+        <w:t>-</w:t>
+      </w:r>
+      <w:proofErr w:type="spellStart"/>
+      <w:r>
+        <w:rPr>
+          <w:i/>
+        </w:rPr>
+        <w:t>ke</w:t>
+      </w:r>
+      <w:proofErr w:type="spellEnd"/>
+      <w:r>
+        <w:t xml:space="preserve"> or </w:t>
+      </w:r>
+      <w:proofErr w:type="spellStart"/>
+      <w:r>
+        <w:rPr>
+          <w:i/>
+        </w:rPr>
+        <w:t>tiene</w:t>
+      </w:r>
+      <w:proofErr w:type="spellEnd"/>
+      <w:r>
+        <w:t xml:space="preserve"> ‘it has’ </w:t>
+      </w:r>
+      <w:proofErr w:type="spellStart"/>
+      <w:r>
+        <w:rPr>
+          <w:i/>
+        </w:rPr>
+        <w:t>ti</w:t>
+      </w:r>
+      <w:proofErr w:type="spellEnd"/>
+      <w:r>
+        <w:rPr>
+          <w:i/>
+        </w:rPr>
+        <w:t>-</w:t>
+      </w:r>
+      <w:proofErr w:type="spellStart"/>
+      <w:r>
+        <w:rPr>
+          <w:i/>
+        </w:rPr>
+        <w:t>ki</w:t>
+      </w:r>
+      <w:proofErr w:type="spellEnd"/>
+      <w:r>
+        <w:rPr>
+          <w:i/>
+        </w:rPr>
+        <w:t>-e-</w:t>
+      </w:r>
+      <w:proofErr w:type="spellStart"/>
+      <w:r>
+        <w:rPr>
+          <w:i/>
+        </w:rPr>
+        <w:t>ke</w:t>
+      </w:r>
+      <w:proofErr w:type="spellEnd"/>
+      <w:r>
+        <w:rPr>
+          <w:i/>
+        </w:rPr>
+        <w:t>-ne-</w:t>
+      </w:r>
+      <w:proofErr w:type="spellStart"/>
+      <w:r>
+        <w:rPr>
+          <w:i/>
+        </w:rPr>
+        <w:t>ke</w:t>
+      </w:r>
+      <w:proofErr w:type="spellEnd"/>
+      <w:r>
+        <w:t xml:space="preserve">. However, in other varieties, which insert [p], as reported by </w:t>
+      </w:r>
+      <w:proofErr w:type="spellStart"/>
+      <w:r>
+        <w:t>Piñeros</w:t>
+      </w:r>
+      <w:proofErr w:type="spellEnd"/>
+      <w:r>
+        <w:t xml:space="preserve"> (1998), the prevocalic glide is omitted, </w:t>
+      </w:r>
+      <w:proofErr w:type="spellStart"/>
+      <w:r>
+        <w:rPr>
+          <w:i/>
+        </w:rPr>
+        <w:t>canción</w:t>
+      </w:r>
+      <w:proofErr w:type="spellEnd"/>
+      <w:r>
+        <w:t xml:space="preserve"> ‘song’ </w:t>
+      </w:r>
+      <w:proofErr w:type="spellStart"/>
+      <w:proofErr w:type="gramStart"/>
+      <w:r>
+        <w:rPr>
+          <w:i/>
+        </w:rPr>
+        <w:t>cam.pa.cióm</w:t>
+      </w:r>
+      <w:proofErr w:type="gramEnd"/>
+      <w:r>
+        <w:rPr>
+          <w:i/>
+        </w:rPr>
+        <w:t>.po</w:t>
+      </w:r>
+      <w:proofErr w:type="spellEnd"/>
+      <w:r>
+        <w:t xml:space="preserve"> (61) and thus behaves like an onset consonant. Shelton et al (2012: 331) mention other types of </w:t>
+      </w:r>
+      <w:proofErr w:type="spellStart"/>
+      <w:r>
+        <w:rPr>
+          <w:i/>
+          <w:iCs/>
         </w:rPr>
         <w:t>jerigonza</w:t>
       </w:r>
       <w:proofErr w:type="spellEnd"/>
       <w:r>
-        <w:t xml:space="preserve"> in which [k] is inserted after each vowel in a word and followed by a copy of the vowel, for instance, </w:t>
-      </w:r>
-      <w:proofErr w:type="spellStart"/>
-      <w:r>
-        <w:rPr>
-          <w:i/>
-        </w:rPr>
-        <w:t>pasa</w:t>
-      </w:r>
-      <w:proofErr w:type="spellEnd"/>
-      <w:r>
-        <w:t xml:space="preserve"> ‘</w:t>
-      </w:r>
-      <w:proofErr w:type="gramStart"/>
-      <w:r>
-        <w:t>it</w:t>
-      </w:r>
-      <w:proofErr w:type="gramEnd"/>
-      <w:r>
-        <w:t xml:space="preserve"> happens’ becomes </w:t>
-      </w:r>
-      <w:r>
-        <w:rPr>
-          <w:i/>
-        </w:rPr>
-        <w:t>pa-ka-</w:t>
-      </w:r>
-      <w:proofErr w:type="spellStart"/>
-      <w:r>
-        <w:rPr>
-          <w:i/>
-        </w:rPr>
-        <w:t>sa</w:t>
-      </w:r>
-      <w:proofErr w:type="spellEnd"/>
-      <w:r>
-        <w:rPr>
-          <w:i/>
-        </w:rPr>
-        <w:t>-ka</w:t>
+        <w:t xml:space="preserve"> in which off glides and codas are maintained, but onsets and onset glides are not: </w:t>
+      </w:r>
+      <w:proofErr w:type="spellStart"/>
+      <w:r>
+        <w:rPr>
+          <w:i/>
+        </w:rPr>
+        <w:t>estoy</w:t>
+      </w:r>
+      <w:proofErr w:type="spellEnd"/>
+      <w:r>
+        <w:t xml:space="preserve"> ‘I </w:t>
+      </w:r>
+      <w:r>
+        <w:lastRenderedPageBreak/>
+        <w:t xml:space="preserve">am’ </w:t>
+      </w:r>
+      <w:r>
+        <w:rPr>
+          <w:i/>
+        </w:rPr>
+        <w:t>e-pes-to-</w:t>
+      </w:r>
+      <w:proofErr w:type="spellStart"/>
+      <w:r>
+        <w:rPr>
+          <w:i/>
+        </w:rPr>
+        <w:t>poy</w:t>
+      </w:r>
+      <w:proofErr w:type="spellEnd"/>
+      <w:r>
+        <w:t xml:space="preserve">, but </w:t>
+      </w:r>
+      <w:proofErr w:type="spellStart"/>
+      <w:r>
+        <w:rPr>
+          <w:i/>
+        </w:rPr>
+        <w:t>también</w:t>
+      </w:r>
+      <w:proofErr w:type="spellEnd"/>
+      <w:r>
+        <w:rPr>
+          <w:i/>
+        </w:rPr>
+        <w:t xml:space="preserve"> </w:t>
+      </w:r>
+      <w:r>
+        <w:t xml:space="preserve">‘also’ </w:t>
+      </w:r>
+      <w:r>
+        <w:rPr>
+          <w:i/>
+        </w:rPr>
+        <w:t>ta-pam-</w:t>
+      </w:r>
+      <w:proofErr w:type="spellStart"/>
+      <w:r>
+        <w:rPr>
+          <w:i/>
+        </w:rPr>
+        <w:t>bie</w:t>
+      </w:r>
+      <w:proofErr w:type="spellEnd"/>
+      <w:r>
+        <w:rPr>
+          <w:i/>
+        </w:rPr>
+        <w:t>-pen</w:t>
       </w:r>
       <w:r>
         <w:t xml:space="preserve"> and </w:t>
@@ -1339,340 +1724,6 @@
         <w:rPr>
           <w:i/>
         </w:rPr>
-        <w:t>están</w:t>
-      </w:r>
-      <w:proofErr w:type="spellEnd"/>
-      <w:r>
-        <w:t xml:space="preserve"> ‘they are’ is </w:t>
-      </w:r>
-      <w:r>
-        <w:rPr>
-          <w:i/>
-        </w:rPr>
-        <w:t>e-</w:t>
-      </w:r>
-      <w:proofErr w:type="spellStart"/>
-      <w:r>
-        <w:rPr>
-          <w:i/>
-        </w:rPr>
-        <w:t>kes</w:t>
-      </w:r>
-      <w:proofErr w:type="spellEnd"/>
-      <w:r>
-        <w:rPr>
-          <w:i/>
-        </w:rPr>
-        <w:t>-ta-</w:t>
-      </w:r>
-      <w:proofErr w:type="spellStart"/>
-      <w:r>
-        <w:rPr>
-          <w:i/>
-        </w:rPr>
-        <w:t>kan</w:t>
-      </w:r>
-      <w:r>
-        <w:rPr>
-          <w:i/>
-        </w:rPr>
-        <w:t>.</w:t>
-      </w:r>
-      <w:proofErr w:type="spellEnd"/>
-      <w:r>
-        <w:rPr>
-          <w:i/>
-        </w:rPr>
-        <w:t xml:space="preserve"> </w:t>
-      </w:r>
-      <w:r>
-        <w:t xml:space="preserve">In this game a second member of an onset cluster is not copied, however a prevocalic glide is, as seen in </w:t>
-      </w:r>
-      <w:proofErr w:type="spellStart"/>
-      <w:r>
-        <w:rPr>
-          <w:i/>
-        </w:rPr>
-        <w:t>proclama</w:t>
-      </w:r>
-      <w:proofErr w:type="spellEnd"/>
-      <w:r>
-        <w:t xml:space="preserve"> ‘</w:t>
-      </w:r>
-      <w:proofErr w:type="gramStart"/>
-      <w:r>
-        <w:t>it</w:t>
-      </w:r>
-      <w:proofErr w:type="gramEnd"/>
-      <w:r>
-        <w:t xml:space="preserve"> proclaims’ pro-ko-</w:t>
-      </w:r>
-      <w:proofErr w:type="spellStart"/>
-      <w:r>
-        <w:t>cla</w:t>
-      </w:r>
-      <w:proofErr w:type="spellEnd"/>
-      <w:r>
-        <w:t xml:space="preserve">- ka-ma-ka vs. </w:t>
-      </w:r>
-      <w:proofErr w:type="spellStart"/>
-      <w:r>
-        <w:rPr>
-          <w:i/>
-        </w:rPr>
-        <w:t>puente</w:t>
-      </w:r>
-      <w:proofErr w:type="spellEnd"/>
-      <w:r>
-        <w:rPr>
-          <w:i/>
-        </w:rPr>
-        <w:t xml:space="preserve"> </w:t>
-      </w:r>
-      <w:r>
-        <w:t xml:space="preserve">‘bridge’ </w:t>
-      </w:r>
-      <w:proofErr w:type="spellStart"/>
-      <w:r>
-        <w:rPr>
-          <w:i/>
-        </w:rPr>
-        <w:t>pu</w:t>
-      </w:r>
-      <w:proofErr w:type="spellEnd"/>
-      <w:r>
-        <w:rPr>
-          <w:i/>
-        </w:rPr>
-        <w:t>-</w:t>
-      </w:r>
-      <w:proofErr w:type="spellStart"/>
-      <w:r>
-        <w:rPr>
-          <w:i/>
-        </w:rPr>
-        <w:t>ku</w:t>
-      </w:r>
-      <w:proofErr w:type="spellEnd"/>
-      <w:r>
-        <w:rPr>
-          <w:i/>
-        </w:rPr>
-        <w:t>-e-ken-</w:t>
-      </w:r>
-      <w:proofErr w:type="spellStart"/>
-      <w:r>
-        <w:rPr>
-          <w:i/>
-        </w:rPr>
-        <w:t>te</w:t>
-      </w:r>
-      <w:proofErr w:type="spellEnd"/>
-      <w:r>
-        <w:rPr>
-          <w:i/>
-        </w:rPr>
-        <w:t>-</w:t>
-      </w:r>
-      <w:proofErr w:type="spellStart"/>
-      <w:r>
-        <w:rPr>
-          <w:i/>
-        </w:rPr>
-        <w:t>ke</w:t>
-      </w:r>
-      <w:proofErr w:type="spellEnd"/>
-      <w:r>
-        <w:t xml:space="preserve"> or </w:t>
-      </w:r>
-      <w:proofErr w:type="spellStart"/>
-      <w:r>
-        <w:rPr>
-          <w:i/>
-        </w:rPr>
-        <w:t>tiene</w:t>
-      </w:r>
-      <w:proofErr w:type="spellEnd"/>
-      <w:r>
-        <w:t xml:space="preserve"> ‘it has’ </w:t>
-      </w:r>
-      <w:proofErr w:type="spellStart"/>
-      <w:r>
-        <w:rPr>
-          <w:i/>
-        </w:rPr>
-        <w:t>ti</w:t>
-      </w:r>
-      <w:proofErr w:type="spellEnd"/>
-      <w:r>
-        <w:rPr>
-          <w:i/>
-        </w:rPr>
-        <w:t>-</w:t>
-      </w:r>
-      <w:proofErr w:type="spellStart"/>
-      <w:r>
-        <w:rPr>
-          <w:i/>
-        </w:rPr>
-        <w:t>ki</w:t>
-      </w:r>
-      <w:proofErr w:type="spellEnd"/>
-      <w:r>
-        <w:rPr>
-          <w:i/>
-        </w:rPr>
-        <w:t>-e-</w:t>
-      </w:r>
-      <w:proofErr w:type="spellStart"/>
-      <w:r>
-        <w:rPr>
-          <w:i/>
-        </w:rPr>
-        <w:t>ke</w:t>
-      </w:r>
-      <w:proofErr w:type="spellEnd"/>
-      <w:r>
-        <w:rPr>
-          <w:i/>
-        </w:rPr>
-        <w:t>-ne-</w:t>
-      </w:r>
-      <w:proofErr w:type="spellStart"/>
-      <w:r>
-        <w:rPr>
-          <w:i/>
-        </w:rPr>
-        <w:t>ke</w:t>
-      </w:r>
-      <w:proofErr w:type="spellEnd"/>
-      <w:r>
-        <w:t xml:space="preserve">.  However, in other varieties, which insert [p], as reported by </w:t>
-      </w:r>
-      <w:proofErr w:type="spellStart"/>
-      <w:r>
-        <w:t>Piñeros</w:t>
-      </w:r>
-      <w:proofErr w:type="spellEnd"/>
-      <w:r>
-        <w:t xml:space="preserve"> (1998), the prevocalic glide is omitted, </w:t>
-      </w:r>
-      <w:proofErr w:type="spellStart"/>
-      <w:r>
-        <w:rPr>
-          <w:i/>
-        </w:rPr>
-        <w:t>canción</w:t>
-      </w:r>
-      <w:proofErr w:type="spellEnd"/>
-      <w:r>
-        <w:t xml:space="preserve"> ‘song’ </w:t>
-      </w:r>
-      <w:proofErr w:type="spellStart"/>
-      <w:proofErr w:type="gramStart"/>
-      <w:r>
-        <w:rPr>
-          <w:i/>
-        </w:rPr>
-        <w:t>cam.pa.cióm</w:t>
-      </w:r>
-      <w:proofErr w:type="gramEnd"/>
-      <w:r>
-        <w:rPr>
-          <w:i/>
-        </w:rPr>
-        <w:t>.po</w:t>
-      </w:r>
-      <w:proofErr w:type="spellEnd"/>
-      <w:r>
-        <w:t xml:space="preserve"> (61) and thus behaves like an onset consonant. Shelton et al (2012: 331) mention other types of </w:t>
-      </w:r>
-      <w:proofErr w:type="spellStart"/>
-      <w:r>
-        <w:rPr>
-          <w:i/>
-          <w:iCs/>
-        </w:rPr>
-        <w:t>jerigonza</w:t>
-      </w:r>
-      <w:proofErr w:type="spellEnd"/>
-      <w:r>
-        <w:t xml:space="preserve"> in which off glides and codas are maintained, but onsets and onset glides are not: </w:t>
-      </w:r>
-      <w:proofErr w:type="spellStart"/>
-      <w:r>
-        <w:rPr>
-          <w:i/>
-        </w:rPr>
-        <w:lastRenderedPageBreak/>
-        <w:t>estoy</w:t>
-      </w:r>
-      <w:proofErr w:type="spellEnd"/>
-      <w:r>
-        <w:t xml:space="preserve"> ‘I am’ </w:t>
-      </w:r>
-      <w:r>
-        <w:rPr>
-          <w:i/>
-        </w:rPr>
-        <w:t>e-pes-to-</w:t>
-      </w:r>
-      <w:proofErr w:type="spellStart"/>
-      <w:r>
-        <w:rPr>
-          <w:i/>
-        </w:rPr>
-        <w:t>poy</w:t>
-      </w:r>
-      <w:proofErr w:type="spellEnd"/>
-      <w:r>
-        <w:t xml:space="preserve">, but </w:t>
-      </w:r>
-      <w:proofErr w:type="spellStart"/>
-      <w:r>
-        <w:rPr>
-          <w:i/>
-        </w:rPr>
-        <w:t>también</w:t>
-      </w:r>
-      <w:proofErr w:type="spellEnd"/>
-      <w:r>
-        <w:rPr>
-          <w:i/>
-        </w:rPr>
-        <w:t xml:space="preserve"> </w:t>
-      </w:r>
-      <w:r>
-        <w:t xml:space="preserve">‘also’ </w:t>
-      </w:r>
-      <w:r>
-        <w:rPr>
-          <w:i/>
-        </w:rPr>
-        <w:t>ta-pam-</w:t>
-      </w:r>
-      <w:proofErr w:type="spellStart"/>
-      <w:r>
-        <w:rPr>
-          <w:i/>
-        </w:rPr>
-        <w:t>bie</w:t>
-      </w:r>
-      <w:proofErr w:type="spellEnd"/>
-      <w:r>
-        <w:rPr>
-          <w:i/>
-        </w:rPr>
-        <w:t>-pen</w:t>
-      </w:r>
-      <w:r>
-        <w:t xml:space="preserve"> and </w:t>
-      </w:r>
-      <w:proofErr w:type="spellStart"/>
-      <w:r>
-        <w:rPr>
-          <w:i/>
-        </w:rPr>
         <w:t>puerta</w:t>
       </w:r>
       <w:proofErr w:type="spellEnd"/>
@@ -1694,7 +1745,7 @@
         <w:t>-per-ta-pa</w:t>
       </w:r>
       <w:r>
-        <w:t xml:space="preserve"> also supporting the position that prevocalic glides behave like onsets and are not nuclear.   While the evidence seems contradictory, it is important to notice that it is drawn from different dialectal varieties which could exhibit differences in syllabification.  This is a noticeable aspect in the literature that reviews the arguments for nuclear or onset </w:t>
+        <w:t xml:space="preserve"> also supporting the position that prevocalic glides behave like onsets and are not nuclear. While the evidence seems contradictory, it is important to notice that it is drawn from different dialectal varieties which could exhibit differences in syllabification. This is a noticeable aspect in the literature that reviews the arguments for nuclear or onset </w:t>
       </w:r>
       <w:proofErr w:type="spellStart"/>
       <w:r>
@@ -1718,7 +1769,7 @@
         <w:jc w:val="both"/>
       </w:pPr>
       <w:r>
-        <w:t xml:space="preserve">2.6. Acquisitional arguments: Studies of children with phonological delay, who simplify onset clusters to singletons, offer information regarding the syllabic affiliation of onglides.  Researchers hypothesized that if CGV sequences </w:t>
+        <w:t xml:space="preserve">2.6. Acquisitional arguments: Studies of children with phonological delay, who simplify onset clusters to singletons, offer information regarding the syllabic affiliation of onglides. Researchers hypothesized that if CGV sequences </w:t>
       </w:r>
       <w:r>
         <w:t xml:space="preserve">are structurally related to CLV sequences then </w:t>
@@ -1736,7 +1787,7 @@
         <w:t>improved following treatment but performance on CGV sequences</w:t>
       </w:r>
       <w:r>
-        <w:t xml:space="preserve"> did not.  In support of an onset parse, Kehoe et al. (2008) report that the</w:t>
+        <w:t xml:space="preserve"> did not. In support of an onset parse, Kehoe et al. (2008) report that the</w:t>
       </w:r>
       <w:r>
         <w:t xml:space="preserve"> production of rising diphthongs and</w:t>
@@ -1869,7 +1920,7 @@
         <w:t xml:space="preserve"> nuclear</w:t>
       </w:r>
       <w:r>
-        <w:t xml:space="preserve">.  The contrast in argumentation is reflective of a difference in theoretical assumptions.  Martínez-Gil (2016) is framing the matter in a serial understanding of phonology in which the glide must be in the onset to become a consonant, while </w:t>
+        <w:t xml:space="preserve">. The contrast in argumentation is reflective of a difference in theoretical assumptions. Martínez-Gil (2016) is framing the matter in a serial understanding of phonology in which the glide must be in the onset to become a consonant, while </w:t>
       </w:r>
       <w:proofErr w:type="spellStart"/>
       <w:r>
@@ -1960,55 +2011,47 @@
         <w:jc w:val="both"/>
       </w:pPr>
       <w:r>
-        <w:t xml:space="preserve">Once again context is shown to have a confounding effect on the debate over the syllabic affiliation of onset glides, as the pertinent position is not intervocalic, </w:t>
+        <w:t xml:space="preserve">Once again context is shown to have a confounding effect on the debate over the syllabic affiliation of onset glides, as the pertinent position is not intervocalic, rather postconsonantal and prevocalic: this is the position where a glide can be potentially parsed in a complex onset or a complex nucleus, as in </w:t>
+      </w:r>
+      <w:proofErr w:type="spellStart"/>
+      <w:r>
+        <w:rPr>
+          <w:i/>
+        </w:rPr>
+        <w:t>comiendo</w:t>
+      </w:r>
+      <w:proofErr w:type="spellEnd"/>
+      <w:r>
+        <w:t>, [ko.mjen.do].</w:t>
+      </w:r>
+    </w:p>
+    <w:p>
+      <w:pPr>
+        <w:jc w:val="both"/>
+      </w:pPr>
+    </w:p>
+    <w:p>
+      <w:pPr>
+        <w:jc w:val="both"/>
+      </w:pPr>
+      <w:r>
+        <w:t>2.8. Stress. Stress facts have been brought to bear on the glide debate (</w:t>
+      </w:r>
+      <w:proofErr w:type="spellStart"/>
+      <w:r>
+        <w:t>Núñez</w:t>
+      </w:r>
+      <w:proofErr w:type="spellEnd"/>
+      <w:r>
+        <w:t xml:space="preserve">-Cedeño 2014). Spanish stress can fall on the last, </w:t>
       </w:r>
       <w:proofErr w:type="gramStart"/>
       <w:r>
-        <w:t>rather  postconsonantal</w:t>
+        <w:t>penultimate</w:t>
       </w:r>
       <w:proofErr w:type="gramEnd"/>
       <w:r>
-        <w:t xml:space="preserve"> and prevocalic: this is the position where a glide can be potentially parsed in a complex onset or a complex nucleus, as in </w:t>
-      </w:r>
-      <w:proofErr w:type="spellStart"/>
-      <w:r>
-        <w:rPr>
-          <w:i/>
-        </w:rPr>
-        <w:t>comiendo</w:t>
-      </w:r>
-      <w:proofErr w:type="spellEnd"/>
-      <w:r>
-        <w:t>, [ko.mjen.do].</w:t>
-      </w:r>
-    </w:p>
-    <w:p>
-      <w:pPr>
-        <w:jc w:val="both"/>
-      </w:pPr>
-    </w:p>
-    <w:p>
-      <w:pPr>
-        <w:jc w:val="both"/>
-      </w:pPr>
-      <w:r>
-        <w:t>2.8. Stress. Stress facts have been brought to bear on the glide debate (</w:t>
-      </w:r>
-      <w:proofErr w:type="spellStart"/>
-      <w:r>
-        <w:t>Núñez</w:t>
-      </w:r>
-      <w:proofErr w:type="spellEnd"/>
-      <w:r>
-        <w:t xml:space="preserve">-Cedeño 2014).   Spanish stress can fall on the last, </w:t>
-      </w:r>
-      <w:proofErr w:type="gramStart"/>
-      <w:r>
-        <w:t>penultimate</w:t>
-      </w:r>
-      <w:proofErr w:type="gramEnd"/>
-      <w:r>
-        <w:t xml:space="preserve"> or antepenultimate syllable.   This three-syllable window for stress placement is however reduced to two when the penultimate contains a prevocalic glide or a coda, a fact that has been presented as evidence </w:t>
+        <w:t xml:space="preserve"> or antepenultimate syllable. This three-syllable window for stress placement is however reduced to two when the penultimate contains a prevocalic glide or a coda, a fact that has been presented as evidence </w:t>
       </w:r>
       <w:r>
         <w:lastRenderedPageBreak/>
@@ -2036,7 +2079,7 @@
       </w:r>
       <w:proofErr w:type="spellEnd"/>
       <w:r>
-        <w:t xml:space="preserve">.   Nonetheless, in what runs counter to a nuclear parse for the prevocalic glide, the stress data also support a difference in behavior between prevocalic and postvocalic glides: a postvocalic glide in final position always attracts stress, e.g., </w:t>
+        <w:t xml:space="preserve">. Nonetheless, in what runs counter to a nuclear parse for the prevocalic glide, the stress data also support a difference in behavior between prevocalic and postvocalic glides: a postvocalic glide in final position always attracts stress, e.g., </w:t>
       </w:r>
       <w:proofErr w:type="spellStart"/>
       <w:r>
@@ -2077,7 +2120,7 @@
       </w:r>
       <w:proofErr w:type="spellEnd"/>
       <w:r>
-        <w:t xml:space="preserve"> (2005) does, the above generalizations are interpreted not as the consequence of a difference in parsing of the glides, but rather as a historical remnant from Latin. Spanish inherited stress in the same position it had in Latin.  The unmarked antepenultimate stress of Latin became penultimate if the penultimate had a long vowel of a closed syllable, which explains the preference for the reduction of the syllable window when the penultimate has a heavy syllable.  Latin also had no rising diphthongs like Spanish, which were pronounced in hiatus.  This explains why forms like </w:t>
+        <w:t xml:space="preserve"> (2005) does, the above generalizations are interpreted not as the consequence of a difference in parsing of the glides, but rather as a historical remnant from Latin. Spanish inherited stress in the same position it had in Latin. The unmarked antepenultimate stress of Latin became penultimate if the penultimate had a long vowel of a closed syllable, which explains the preference for the reduction of the syllable window when the penultimate has a heavy syllable. Latin also had no rising diphthongs like Spanish, which were pronounced in hiatus. This explains why forms like </w:t>
       </w:r>
       <w:proofErr w:type="spellStart"/>
       <w:r>
@@ -2112,7 +2155,10 @@
       </w:r>
       <w:proofErr w:type="gramStart"/>
       <w:r>
-        <w:t>in regard to</w:t>
+        <w:t>with</w:t>
+      </w:r>
+      <w:r>
+        <w:t xml:space="preserve"> regard to</w:t>
       </w:r>
       <w:proofErr w:type="gramEnd"/>
       <w:r>
@@ -2160,7 +2206,13 @@
       </w:r>
       <w:proofErr w:type="spellEnd"/>
       <w:r>
-        <w:t xml:space="preserve"> and Gutiérrez Palma (2012) found that speakers who were asked to pronounce nonce words made more errors in antepenultimately stressed syllables when the penultimate contained a falling diphthong than with a rising one, and rising diphthong had in turn more mistakes than monophthongs (</w:t>
+        <w:t xml:space="preserve"> and Gutiérrez Palma (2012) found that speakers who were asked to pronounce nonce words made more errors in antepenultimately stressed syllables when the penultimate contained a falling diphthong than with a rising one, and rising diphthong</w:t>
+      </w:r>
+      <w:r>
+        <w:t>s</w:t>
+      </w:r>
+      <w:r>
+        <w:t xml:space="preserve"> had in turn more mistakes than monophthongs (</w:t>
       </w:r>
       <w:proofErr w:type="gramStart"/>
       <w:r>
@@ -2207,13 +2259,11 @@
       </w:r>
       <w:proofErr w:type="spellEnd"/>
       <w:r>
-        <w:t xml:space="preserve">).   These differences can be </w:t>
-      </w:r>
-      <w:proofErr w:type="spellStart"/>
-      <w:r>
-        <w:t>adscribed</w:t>
-      </w:r>
-      <w:proofErr w:type="spellEnd"/>
+        <w:t xml:space="preserve">). These differences can be </w:t>
+      </w:r>
+      <w:r>
+        <w:t>ascribed</w:t>
+      </w:r>
       <w:r>
         <w:t xml:space="preserve"> to the position of the glide with respect to other components of the syllable, as a postconsonantal glide can move into an unoccupied onset or into a singleton onset as the second member of a cluster, whereas a postvocalic glide can only move into a nuclear position, remaining in the rhyme (cf. as proposed also by </w:t>
       </w:r>
@@ -2263,7 +2313,7 @@
       </w:r>
       <w:proofErr w:type="spellEnd"/>
       <w:r>
-        <w:t xml:space="preserve"> 2014, Martínez Gil 2016, etc.).  As mentioned above, an onset parse can be an option for preconsonantal glides to avoid ill-formed configurations incurred by a nuclear parse. For instance, if the nucleus consists of a vowel followed by a glide and a coda consonant, an onset parse may help avoid having three segments in the nucleus. Similarly, dialectal variation is also possible for syllabification, and some varieties of Spanish may prefer a complex onset consisting of consonant and glide to a complex nucleus, as will be seen below.   Finally, some variation may be due to lexical and </w:t>
+        <w:t xml:space="preserve"> 2014, Martínez Gil 2016, etc.). As mentioned above, an onset parse can be an option for preconsonantal glides to avoid ill-formed configurations incurred by a nuclear parse. For instance, if the nucleus consists of a vowel followed by a glide and a coda consonant, an onset parse may help avoid having three segments in the nucleus. Similarly, dialectal variation is also possible for syllabification, and some varieties of Spanish may prefer a complex onset consisting of consonant and glide to a complex nucleus, as will be seen below. Finally, some variation may be due to lexical and </w:t>
       </w:r>
       <w:proofErr w:type="spellStart"/>
       <w:r>
@@ -2350,7 +2400,10 @@
         <w:t xml:space="preserve"> that this </w:t>
       </w:r>
       <w:r>
-        <w:t>"inconsistent patterning of on-glides reported in the various kinds of literature..</w:t>
+        <w:t>“</w:t>
+      </w:r>
+      <w:r>
+        <w:t>inconsistent patterning of on-glides reported in the various kinds of literature..</w:t>
       </w:r>
       <w:r>
         <w:t xml:space="preserve">. </w:t>
@@ -2359,7 +2412,13 @@
         <w:t>might also be best interpreted from a probabilistic perspective (341)</w:t>
       </w:r>
       <w:r>
-        <w:t>.", other frameworks such as optimality-theory are ideally suited to account for conflicting constraints that produce different syllabic affiliation of glides.</w:t>
+        <w:t>.</w:t>
+      </w:r>
+      <w:r>
+        <w:t>”</w:t>
+      </w:r>
+      <w:r>
+        <w:t>, other frameworks such as optimality-theory are ideally suited to account for conflicting constraints that produce different syllabic affiliation of glides.</w:t>
       </w:r>
     </w:p>
     <w:p/>
@@ -2524,7 +2583,7 @@
       </w:r>
       <w:proofErr w:type="spellEnd"/>
       <w:r>
-        <w:t xml:space="preserve"> 2009).  In other words, glides are not possible onsets</w:t>
+        <w:t xml:space="preserve"> 2009). In other words, glides are not possible onsets</w:t>
       </w:r>
       <w:r>
         <w:t>.</w:t>
@@ -2533,55 +2592,97 @@
         <w:t xml:space="preserve"> The</w:t>
       </w:r>
       <w:r>
+        <w:t xml:space="preserve"> ill</w:t>
+      </w:r>
+      <w:r>
+        <w:t>-</w:t>
+      </w:r>
+      <w:r>
+        <w:t>formedness of</w:t>
+      </w:r>
+      <w:r>
+        <w:t xml:space="preserve"> glides </w:t>
+      </w:r>
+      <w:r>
+        <w:t>in the onset</w:t>
+      </w:r>
+      <w:r>
         <w:t xml:space="preserve"> </w:t>
       </w:r>
-      <w:proofErr w:type="spellStart"/>
-      <w:r>
-        <w:t>illformedness</w:t>
-      </w:r>
-      <w:proofErr w:type="spellEnd"/>
-      <w:r>
-        <w:t xml:space="preserve"> of</w:t>
-      </w:r>
-      <w:r>
-        <w:t xml:space="preserve"> glides </w:t>
-      </w:r>
-      <w:r>
-        <w:t>in the onset</w:t>
+      <w:r>
+        <w:t>is one of the arguments used to support the nuclear parsing of prevocalic glides</w:t>
       </w:r>
       <w:r>
         <w:t xml:space="preserve"> </w:t>
       </w:r>
       <w:r>
-        <w:t>is one of the arguments used to support the nuclear parsing of prevocalic glides</w:t>
+        <w:t>(</w:t>
+      </w:r>
+      <w:proofErr w:type="spellStart"/>
+      <w:r>
+        <w:t>Hualde</w:t>
+      </w:r>
+      <w:proofErr w:type="spellEnd"/>
+      <w:r>
+        <w:t xml:space="preserve"> 2005, </w:t>
+      </w:r>
+      <w:proofErr w:type="spellStart"/>
+      <w:r>
+        <w:t>Colina</w:t>
+      </w:r>
+      <w:proofErr w:type="spellEnd"/>
+      <w:r>
+        <w:t xml:space="preserve"> 2009). </w:t>
+      </w:r>
+      <w:r>
+        <w:t>However, s</w:t>
+      </w:r>
+      <w:r>
+        <w:t xml:space="preserve">ome Spanish varieties, such as the Spanish of Sonora, Mexico, allow glides in the onset (Canfield 1981, Alvar 1996), i.e., </w:t>
+      </w:r>
+      <w:proofErr w:type="spellStart"/>
+      <w:r>
+        <w:rPr>
+          <w:i/>
+          <w:iCs/>
+        </w:rPr>
+        <w:t>creyendo</w:t>
+      </w:r>
+      <w:proofErr w:type="spellEnd"/>
+      <w:r>
+        <w:t xml:space="preserve"> ‘believing’ [kre.jen.do]</w:t>
+      </w:r>
+      <w:r>
+        <w:t xml:space="preserve">, </w:t>
+      </w:r>
+      <w:r>
+        <w:t xml:space="preserve">which do not </w:t>
+      </w:r>
+      <w:proofErr w:type="spellStart"/>
+      <w:r>
+        <w:t>consonantize</w:t>
+      </w:r>
+      <w:proofErr w:type="spellEnd"/>
+      <w:r>
+        <w:t>.</w:t>
       </w:r>
       <w:r>
         <w:t xml:space="preserve"> </w:t>
       </w:r>
       <w:r>
-        <w:t>(</w:t>
-      </w:r>
-      <w:proofErr w:type="spellStart"/>
-      <w:r>
-        <w:t>Hualde</w:t>
-      </w:r>
-      <w:proofErr w:type="spellEnd"/>
-      <w:r>
-        <w:t xml:space="preserve"> 2005, </w:t>
-      </w:r>
-      <w:proofErr w:type="spellStart"/>
-      <w:r>
-        <w:t>Colina</w:t>
-      </w:r>
-      <w:proofErr w:type="spellEnd"/>
-      <w:r>
-        <w:t xml:space="preserve"> 2009). </w:t>
-      </w:r>
-      <w:r>
-        <w:t>However, s</w:t>
-      </w:r>
-      <w:r>
-        <w:t xml:space="preserve">ome Spanish varieties, such as the Spanish of Sonora, Mexico, allow glides in the onset (Canfield 1981, Alvar 1996), i.e., </w:t>
+        <w:t>Consequently,</w:t>
+      </w:r>
+      <w:r>
+        <w:t xml:space="preserve"> if glides are </w:t>
+      </w:r>
+      <w:r>
+        <w:t>well-formed</w:t>
+      </w:r>
+      <w:r>
+        <w:t xml:space="preserve"> single onsets, </w:t>
+      </w:r>
+      <w:r>
+        <w:t xml:space="preserve">a glide preceded by a consonant (e.g., </w:t>
       </w:r>
       <w:proofErr w:type="spellStart"/>
       <w:r>
@@ -2589,104 +2690,74 @@
           <w:i/>
           <w:iCs/>
         </w:rPr>
-        <w:t>creyendo</w:t>
-      </w:r>
-      <w:proofErr w:type="spellEnd"/>
-      <w:r>
-        <w:t xml:space="preserve"> ‘believing’ [kre.jen.do]</w:t>
-      </w:r>
-      <w:r>
-        <w:t xml:space="preserve">, </w:t>
-      </w:r>
-      <w:r>
-        <w:t>which do not consonantize</w:t>
+        <w:t>i</w:t>
+      </w:r>
+      <w:proofErr w:type="spellEnd"/>
+      <w:r>
+        <w:t xml:space="preserve"> in </w:t>
+      </w:r>
+      <w:r>
+        <w:rPr>
+          <w:i/>
+          <w:iCs/>
+        </w:rPr>
+        <w:t>tiara</w:t>
+      </w:r>
+      <w:r>
+        <w:t>) could in principle be parsed as the second element in the onset [</w:t>
+      </w:r>
+      <w:proofErr w:type="spellStart"/>
+      <w:r>
+        <w:t>tj</w:t>
+      </w:r>
+      <w:proofErr w:type="spellEnd"/>
+      <w:r>
+        <w:t>] (i.e.</w:t>
+      </w:r>
+      <w:r>
+        <w:t>,</w:t>
+      </w:r>
+      <w:r>
+        <w:t xml:space="preserve"> an onset cluster), rather than in the nucleus [ja]</w:t>
+      </w:r>
+      <w:r>
+        <w:t xml:space="preserve"> given that it conforms to sonority restriction on onset clusters.</w:t>
+      </w:r>
+      <w:r>
+        <w:t xml:space="preserve"> In </w:t>
+      </w:r>
+      <w:r>
+        <w:t>Section</w:t>
+      </w:r>
+      <w:r>
+        <w:t xml:space="preserve"> 4</w:t>
+      </w:r>
+      <w:r>
+        <w:t xml:space="preserve"> we describe </w:t>
+      </w:r>
+      <w:r>
+        <w:t xml:space="preserve">two </w:t>
+      </w:r>
+      <w:r>
+        <w:t>experiment</w:t>
+      </w:r>
+      <w:r>
+        <w:t>s</w:t>
+      </w:r>
+      <w:r>
+        <w:t xml:space="preserve"> that set out to test this </w:t>
+      </w:r>
+      <w:r>
+        <w:t>hypothesis</w:t>
+      </w:r>
+      <w:r>
+        <w:t xml:space="preserve"> regarding the parsing of glides in an onset cluster</w:t>
       </w:r>
       <w:r>
         <w:t>.</w:t>
       </w:r>
       <w:r>
-        <w:t xml:space="preserve">  </w:t>
-      </w:r>
-      <w:r>
-        <w:t>Consequently,</w:t>
-      </w:r>
-      <w:r>
-        <w:t xml:space="preserve"> if glides are </w:t>
-      </w:r>
-      <w:r>
-        <w:t>well-formed</w:t>
-      </w:r>
-      <w:r>
-        <w:t xml:space="preserve"> single onsets, </w:t>
-      </w:r>
-      <w:r>
-        <w:t xml:space="preserve">a glide preceded by a consonant (e.g., </w:t>
-      </w:r>
-      <w:proofErr w:type="spellStart"/>
-      <w:r>
-        <w:rPr>
-          <w:i/>
-          <w:iCs/>
-        </w:rPr>
-        <w:t>i</w:t>
-      </w:r>
-      <w:proofErr w:type="spellEnd"/>
-      <w:r>
-        <w:t xml:space="preserve"> in </w:t>
-      </w:r>
-      <w:r>
-        <w:rPr>
-          <w:i/>
-          <w:iCs/>
-        </w:rPr>
-        <w:t>tiara</w:t>
-      </w:r>
-      <w:r>
-        <w:t>) could in principle be parsed as the second element in the onset [</w:t>
-      </w:r>
-      <w:proofErr w:type="spellStart"/>
-      <w:r>
-        <w:t>tj</w:t>
-      </w:r>
-      <w:proofErr w:type="spellEnd"/>
-      <w:r>
-        <w:t>] (i.e.</w:t>
-      </w:r>
-      <w:r>
-        <w:t>,</w:t>
-      </w:r>
-      <w:r>
-        <w:t xml:space="preserve"> an onset cluster), rather than in the nucleus [ja]</w:t>
-      </w:r>
-      <w:r>
-        <w:t xml:space="preserve"> given that it conforms to sonority restriction on onset clusters.</w:t>
-      </w:r>
-      <w:r>
         <w:t xml:space="preserve"> </w:t>
-      </w:r>
-      <w:r>
-        <w:t xml:space="preserve">  In </w:t>
-      </w:r>
-      <w:r>
-        <w:t>Section</w:t>
-      </w:r>
-      <w:r>
-        <w:t xml:space="preserve"> 4</w:t>
-      </w:r>
-      <w:r>
-        <w:t xml:space="preserve"> we describe an experiment that sets out to test this </w:t>
-      </w:r>
-      <w:r>
-        <w:t>hypothesis</w:t>
-      </w:r>
-      <w:r>
-        <w:t xml:space="preserve"> regarding the parsing of glides in an onset cluster</w:t>
-      </w:r>
-      <w:r>
-        <w:t>.</w:t>
-      </w:r>
-      <w:r>
-        <w:t xml:space="preserve">  </w:t>
       </w:r>
     </w:p>
     <w:p>
@@ -2707,7 +2778,7 @@
         <w:t xml:space="preserve"> reviewed the literature on </w:t>
       </w:r>
       <w:r>
-        <w:t xml:space="preserve">syllabic affiliation of glides.   </w:t>
+        <w:t xml:space="preserve">syllabic affiliation of glides. </w:t>
       </w:r>
       <w:r>
         <w:t>The following paragraphs</w:t>
@@ -2728,7 +2799,7 @@
         <w:t xml:space="preserve">Sonoran and more broadly on Southwest Spanish. </w:t>
       </w:r>
       <w:r>
-        <w:t>Southwest Spanish is a variety of Spanish spoken in the southwest of the United States, in states such as Texas, Arizona, and California.  Some authors also refer to it as Chicano Spanish (Martí</w:t>
+        <w:t>Southwest Spanish is a variety of Spanish spoken in the southwest of the United States, in states such as Texas, Arizona, and California. Some authors also refer to it as Chicano Spanish (Martí</w:t>
       </w:r>
       <w:r>
         <w:t>n</w:t>
@@ -2746,7 +2817,7 @@
         <w:t xml:space="preserve">Southwest Spanish </w:t>
       </w:r>
       <w:r>
-        <w:t xml:space="preserve">encompasses the variety of Sonoran Spanish spoken in border regions of Southern Arizona and in the state of Sonora, Mexico. </w:t>
+        <w:t>encompasses the variety of Sonoran Spanish spoken in border regions of Southern Arizona and in the state of Sonora, Mexico.</w:t>
       </w:r>
       <w:r>
         <w:t xml:space="preserve"> </w:t>
@@ -2927,13 +2998,7 @@
         <w:t xml:space="preserve"> (1b)</w:t>
       </w:r>
       <w:r>
-        <w:t xml:space="preserve">. </w:t>
-      </w:r>
-      <w:r>
-        <w:t xml:space="preserve"> </w:t>
-      </w:r>
-      <w:r>
-        <w:t>A</w:t>
+        <w:t>. A</w:t>
       </w:r>
       <w:r>
         <w:t xml:space="preserve"> low vowel is deleted</w:t>
@@ -2945,7 +3010,7 @@
         <w:t xml:space="preserve"> (1c)</w:t>
       </w:r>
       <w:r>
-        <w:t>.  The vowel affect</w:t>
+        <w:t>. The vowel affect</w:t>
       </w:r>
       <w:r>
         <w:t>ed</w:t>
@@ -3349,7 +3414,7 @@
         <w:t>rather than</w:t>
       </w:r>
       <w:r>
-        <w:t xml:space="preserve"> a complex onset.  </w:t>
+        <w:t xml:space="preserve"> a complex onset. </w:t>
       </w:r>
       <w:r>
         <w:t xml:space="preserve">Like </w:t>
@@ -3452,7 +3517,13 @@
       </w:r>
       <w:proofErr w:type="spellEnd"/>
       <w:r>
-        <w:t xml:space="preserve">. In other words, Martínez-Gil's explanation of the dialectal differences in vowel merger is that Sonoran Spanish </w:t>
+        <w:t>. In other words, Martínez-Gil</w:t>
+      </w:r>
+      <w:r>
+        <w:t>’</w:t>
+      </w:r>
+      <w:r>
+        <w:t xml:space="preserve">s explanation of the dialectal differences in vowel merger is that Sonoran Spanish </w:t>
       </w:r>
       <w:r>
         <w:t>repairs</w:t>
@@ -3487,10 +3558,16 @@
         <w:t xml:space="preserve"> accounts claim that this is done through the creation of</w:t>
       </w:r>
       <w:r>
-        <w:t xml:space="preserve"> a complex nucleus.  </w:t>
-      </w:r>
-      <w:r>
-        <w:t xml:space="preserve">A robust argument in favor of Martínez-Gil's proposal is that onset affiliation </w:t>
+        <w:t xml:space="preserve"> a complex nucleus. </w:t>
+      </w:r>
+      <w:r>
+        <w:t>A robust argument in favor of Martínez-Gil</w:t>
+      </w:r>
+      <w:r>
+        <w:t>’</w:t>
+      </w:r>
+      <w:r>
+        <w:t xml:space="preserve">s proposal is that onset affiliation </w:t>
       </w:r>
       <w:r>
         <w:t>explains why</w:t>
@@ -3511,7 +3588,7 @@
         <w:t>.</w:t>
       </w:r>
       <w:r>
-        <w:t xml:space="preserve">  </w:t>
+        <w:t xml:space="preserve"> </w:t>
       </w:r>
       <w:proofErr w:type="spellStart"/>
       <w:r>
@@ -3569,213 +3646,296 @@
         <w:t>distinction</w:t>
       </w:r>
       <w:r>
+        <w:t>.</w:t>
+      </w:r>
+      <w:r>
+        <w:t xml:space="preserve"> </w:t>
+      </w:r>
+      <w:r>
+        <w:t xml:space="preserve">He states </w:t>
+      </w:r>
+      <w:r>
+        <w:t>that</w:t>
+      </w:r>
+      <w:r>
+        <w:t>,</w:t>
+      </w:r>
+      <w:r>
+        <w:t xml:space="preserve"> </w:t>
+      </w:r>
+      <w:r>
+        <w:t>although arguments for lexical syllabification of postconsonantal glides favor the nucleus in many dialects, this</w:t>
+      </w:r>
+      <w:r>
+        <w:t xml:space="preserve"> </w:t>
+      </w:r>
+      <w:r>
+        <w:t>does not</w:t>
+      </w:r>
+      <w:r>
+        <w:t xml:space="preserve"> affect the </w:t>
+      </w:r>
+      <w:proofErr w:type="spellStart"/>
+      <w:r>
+        <w:t>postlexical</w:t>
+      </w:r>
+      <w:proofErr w:type="spellEnd"/>
+      <w:r>
+        <w:t xml:space="preserve"> level</w:t>
+      </w:r>
+      <w:r>
         <w:t xml:space="preserve">. </w:t>
       </w:r>
       <w:r>
+        <w:t xml:space="preserve">Spanish varieties that ban high glides in onset position allow them, however, when they are the result of across the word </w:t>
+      </w:r>
+      <w:proofErr w:type="spellStart"/>
+      <w:r>
+        <w:t>resyllabification</w:t>
+      </w:r>
+      <w:proofErr w:type="spellEnd"/>
+      <w:r>
+        <w:t xml:space="preserve"> (</w:t>
+      </w:r>
+      <w:r>
+        <w:t>2</w:t>
+      </w:r>
+      <w:r>
+        <w:t>). In derivational terms, in these dialects</w:t>
+      </w:r>
+      <w:r>
+        <w:t>,</w:t>
+      </w:r>
+      <w:r>
+        <w:t xml:space="preserve"> onset glides are ill-formed lexically, but they are permitted </w:t>
+      </w:r>
+      <w:proofErr w:type="spellStart"/>
+      <w:r>
+        <w:t>postlexically</w:t>
+      </w:r>
+      <w:proofErr w:type="spellEnd"/>
+      <w:r>
+        <w:t>.</w:t>
+      </w:r>
+      <w:r>
         <w:t xml:space="preserve"> </w:t>
       </w:r>
       <w:r>
-        <w:t xml:space="preserve">He states </w:t>
-      </w:r>
-      <w:r>
-        <w:t>that</w:t>
+        <w:t>As Martínez-Gil (2000</w:t>
+      </w:r>
+      <w:r>
+        <w:t>, 2016</w:t>
+      </w:r>
+      <w:r>
+        <w:t xml:space="preserve">) </w:t>
+      </w:r>
+      <w:r>
+        <w:t>indicates</w:t>
+      </w:r>
+      <w:r>
+        <w:t>, v</w:t>
+      </w:r>
+      <w:r>
+        <w:t>owel merger</w:t>
+      </w:r>
+      <w:r>
+        <w:t xml:space="preserve"> in Southwest</w:t>
+      </w:r>
+      <w:r>
+        <w:t xml:space="preserve"> Spanish</w:t>
+      </w:r>
+      <w:r>
+        <w:t xml:space="preserve"> is a </w:t>
+      </w:r>
+      <w:proofErr w:type="spellStart"/>
+      <w:r>
+        <w:t>postlexical</w:t>
+      </w:r>
+      <w:proofErr w:type="spellEnd"/>
+      <w:r>
+        <w:t xml:space="preserve"> process</w:t>
+      </w:r>
+      <w:r>
+        <w:t xml:space="preserve"> which applies across words.</w:t>
+      </w:r>
+    </w:p>
+    <w:p>
+      <w:pPr>
+        <w:jc w:val="both"/>
+      </w:pPr>
+    </w:p>
+    <w:p>
+      <w:pPr>
+        <w:jc w:val="both"/>
+        <w:rPr>
+          <w:lang w:val="es-ES"/>
+        </w:rPr>
+      </w:pPr>
+      <w:r>
+        <w:rPr>
+          <w:lang w:val="es-ES"/>
+        </w:rPr>
+        <w:t>(</w:t>
+      </w:r>
+      <w:r>
+        <w:rPr>
+          <w:lang w:val="es-ES"/>
+        </w:rPr>
+        <w:t>2</w:t>
+      </w:r>
+      <w:r>
+        <w:rPr>
+          <w:lang w:val="es-ES"/>
+        </w:rPr>
+        <w:t>)  ley [</w:t>
+      </w:r>
+      <w:proofErr w:type="spellStart"/>
+      <w:r>
+        <w:rPr>
+          <w:lang w:val="es-ES"/>
+        </w:rPr>
+        <w:t>lej</w:t>
+      </w:r>
+      <w:proofErr w:type="spellEnd"/>
+      <w:r>
+        <w:rPr>
+          <w:lang w:val="es-ES"/>
+        </w:rPr>
+        <w:t>] leyes  [</w:t>
+      </w:r>
+      <w:proofErr w:type="spellStart"/>
+      <w:r>
+        <w:rPr>
+          <w:lang w:val="es-ES"/>
+        </w:rPr>
+        <w:t>le.ʝes</w:t>
+      </w:r>
+      <w:proofErr w:type="spellEnd"/>
+      <w:proofErr w:type="gramStart"/>
+      <w:r>
+        <w:rPr>
+          <w:lang w:val="es-ES"/>
+        </w:rPr>
+        <w:t>]  ley</w:t>
+      </w:r>
+      <w:proofErr w:type="gramEnd"/>
+      <w:r>
+        <w:rPr>
+          <w:lang w:val="es-ES"/>
+        </w:rPr>
+        <w:t xml:space="preserve"> alguna [</w:t>
+      </w:r>
+      <w:proofErr w:type="spellStart"/>
+      <w:r>
+        <w:rPr>
+          <w:lang w:val="es-ES"/>
+        </w:rPr>
+        <w:t>le.jal.ɣu</w:t>
+      </w:r>
+      <w:proofErr w:type="spellEnd"/>
+      <w:r>
+        <w:rPr>
+          <w:lang w:val="es-ES"/>
+        </w:rPr>
+        <w:t>. na]</w:t>
+      </w:r>
+    </w:p>
+    <w:p>
+      <w:pPr>
+        <w:jc w:val="both"/>
+        <w:rPr>
+          <w:lang w:val="es-ES"/>
+        </w:rPr>
+      </w:pPr>
+    </w:p>
+    <w:p>
+      <w:pPr>
+        <w:jc w:val="both"/>
+      </w:pPr>
+      <w:r>
+        <w:t>A final argument in support of Martínez-Gil</w:t>
+      </w:r>
+      <w:r>
+        <w:t>’</w:t>
+      </w:r>
+      <w:r>
+        <w:t xml:space="preserve">s analysis is that Sonoran Spanish has glides in singleton onset positions, that is, they do not </w:t>
+      </w:r>
+      <w:proofErr w:type="spellStart"/>
+      <w:r>
+        <w:t>consonantize</w:t>
+      </w:r>
+      <w:proofErr w:type="spellEnd"/>
+      <w:r>
+        <w:t xml:space="preserve"> as in other dialects. As discussed in Section </w:t>
+      </w:r>
+      <w:r>
+        <w:t>2</w:t>
+      </w:r>
+      <w:r>
+        <w:t xml:space="preserve">, Martínez-Gil (2001) resorts to </w:t>
+      </w:r>
+      <w:proofErr w:type="spellStart"/>
+      <w:r>
+        <w:t>consonantization</w:t>
+      </w:r>
+      <w:proofErr w:type="spellEnd"/>
+      <w:r>
+        <w:t xml:space="preserve"> to support his view of an onset parsing for the glide, indicating that, </w:t>
+      </w:r>
+      <w:r>
+        <w:t>because the glide is strengthened</w:t>
       </w:r>
       <w:r>
         <w:t>,</w:t>
       </w:r>
       <w:r>
+        <w:t xml:space="preserve"> it must be in the onset</w:t>
+      </w:r>
+      <w:r>
+        <w:t>. The reader will recall the objection that this argument is framework dependent and that</w:t>
+      </w:r>
+      <w:r>
         <w:t xml:space="preserve"> </w:t>
       </w:r>
       <w:r>
-        <w:t>although arguments for lexical syllabification of postconsonantal glides favor the nucleus in many dialects, this</w:t>
-      </w:r>
-      <w:r>
-        <w:t xml:space="preserve"> </w:t>
-      </w:r>
-      <w:r>
-        <w:t>does not</w:t>
-      </w:r>
-      <w:r>
-        <w:t xml:space="preserve"> affect the </w:t>
-      </w:r>
-      <w:proofErr w:type="spellStart"/>
-      <w:r>
-        <w:t>postlexical</w:t>
-      </w:r>
-      <w:proofErr w:type="spellEnd"/>
-      <w:r>
-        <w:t xml:space="preserve"> level</w:t>
-      </w:r>
-      <w:r>
-        <w:t xml:space="preserve">.  </w:t>
-      </w:r>
-      <w:r>
-        <w:t xml:space="preserve">Spanish varieties that ban high glides in onset position allow them, however, when they are the result of across the word </w:t>
-      </w:r>
-      <w:proofErr w:type="spellStart"/>
-      <w:r>
-        <w:t>resyllabification</w:t>
-      </w:r>
-      <w:proofErr w:type="spellEnd"/>
-      <w:r>
-        <w:t xml:space="preserve"> (</w:t>
-      </w:r>
-      <w:r>
-        <w:t>2</w:t>
-      </w:r>
-      <w:r>
-        <w:t>).  In derivational terms, in these dialects</w:t>
-      </w:r>
-      <w:r>
-        <w:t>,</w:t>
-      </w:r>
-      <w:r>
-        <w:t xml:space="preserve"> onset glides are ill-formed lexically, but they are permitted </w:t>
-      </w:r>
-      <w:proofErr w:type="spellStart"/>
-      <w:r>
-        <w:t>postlexically</w:t>
-      </w:r>
-      <w:proofErr w:type="spellEnd"/>
-      <w:r>
-        <w:t>.</w:t>
-      </w:r>
-      <w:r>
-        <w:t xml:space="preserve">  </w:t>
-      </w:r>
-      <w:r>
-        <w:t>As Martínez-Gil (2000</w:t>
-      </w:r>
-      <w:r>
-        <w:t>, 2016</w:t>
-      </w:r>
-      <w:r>
-        <w:t xml:space="preserve">) </w:t>
-      </w:r>
-      <w:r>
-        <w:t>indicates</w:t>
-      </w:r>
-      <w:r>
-        <w:t>, v</w:t>
-      </w:r>
-      <w:r>
-        <w:t>owel merger</w:t>
-      </w:r>
-      <w:r>
-        <w:t xml:space="preserve"> in Southwest</w:t>
-      </w:r>
-      <w:r>
-        <w:t xml:space="preserve"> Spanish</w:t>
-      </w:r>
-      <w:r>
-        <w:t xml:space="preserve"> is a </w:t>
-      </w:r>
-      <w:proofErr w:type="spellStart"/>
-      <w:r>
-        <w:t>postlexical</w:t>
-      </w:r>
-      <w:proofErr w:type="spellEnd"/>
-      <w:r>
-        <w:t xml:space="preserve"> process</w:t>
-      </w:r>
-      <w:r>
-        <w:t xml:space="preserve"> which applies across words.</w:t>
-      </w:r>
-    </w:p>
-    <w:p>
-      <w:pPr>
-        <w:jc w:val="both"/>
-      </w:pPr>
-    </w:p>
-    <w:p>
-      <w:pPr>
-        <w:jc w:val="both"/>
-      </w:pPr>
+        <w:t xml:space="preserve">it </w:t>
+      </w:r>
+      <w:r>
+        <w:t xml:space="preserve">only shows that glides </w:t>
+      </w:r>
+      <w:r>
+        <w:t>are not well-formed in</w:t>
+      </w:r>
+      <w:r>
+        <w:t xml:space="preserve"> the onset </w:t>
+      </w:r>
       <w:r>
         <w:t>(</w:t>
       </w:r>
       <w:r>
-        <w:t>2</w:t>
-      </w:r>
-      <w:r>
-        <w:t>)  ley [</w:t>
-      </w:r>
-      <w:proofErr w:type="spellStart"/>
-      <w:r>
-        <w:t>lej</w:t>
-      </w:r>
-      <w:proofErr w:type="spellEnd"/>
-      <w:r>
-        <w:t xml:space="preserve">] </w:t>
-      </w:r>
-      <w:proofErr w:type="spellStart"/>
-      <w:proofErr w:type="gramStart"/>
-      <w:r>
-        <w:t>leyes</w:t>
-      </w:r>
-      <w:proofErr w:type="spellEnd"/>
-      <w:r>
-        <w:t xml:space="preserve">  [</w:t>
-      </w:r>
-      <w:proofErr w:type="spellStart"/>
-      <w:proofErr w:type="gramEnd"/>
-      <w:r>
-        <w:t>le.ʝes</w:t>
-      </w:r>
-      <w:proofErr w:type="spellEnd"/>
-      <w:r>
-        <w:t xml:space="preserve">]  ley </w:t>
-      </w:r>
-      <w:proofErr w:type="spellStart"/>
-      <w:r>
-        <w:t>alguna</w:t>
-      </w:r>
-      <w:proofErr w:type="spellEnd"/>
-      <w:r>
-        <w:t xml:space="preserve"> [</w:t>
-      </w:r>
-      <w:proofErr w:type="spellStart"/>
-      <w:r>
-        <w:t>le.jal.ɣu</w:t>
-      </w:r>
-      <w:proofErr w:type="spellEnd"/>
-      <w:r>
-        <w:t xml:space="preserve">. </w:t>
-      </w:r>
-      <w:proofErr w:type="spellStart"/>
-      <w:r>
-        <w:t>na</w:t>
-      </w:r>
-      <w:proofErr w:type="spellEnd"/>
-      <w:r>
-        <w:t>]</w:t>
-      </w:r>
-    </w:p>
-    <w:p>
-      <w:pPr>
-        <w:jc w:val="both"/>
-      </w:pPr>
-    </w:p>
-    <w:p>
-      <w:pPr>
-        <w:jc w:val="both"/>
-      </w:pPr>
-      <w:r>
-        <w:t xml:space="preserve">A final argument in support of Martínez-Gil's analysis is that Sonoran Spanish has glides in singleton onset positions, that is, they do not </w:t>
-      </w:r>
-      <w:proofErr w:type="spellStart"/>
-      <w:r>
-        <w:t>consonantize</w:t>
-      </w:r>
-      <w:proofErr w:type="spellEnd"/>
-      <w:r>
-        <w:t xml:space="preserve"> as in other dialects. As discussed in Section </w:t>
-      </w:r>
-      <w:r>
-        <w:t>2</w:t>
-      </w:r>
-      <w:r>
-        <w:t xml:space="preserve">, Martínez-Gil (2001) resorts to </w:t>
+        <w:t>at least lexicall</w:t>
+      </w:r>
+      <w:r>
+        <w:t>y)</w:t>
+      </w:r>
+      <w:r>
+        <w:t xml:space="preserve">, </w:t>
+      </w:r>
+      <w:r>
+        <w:t xml:space="preserve">and therefore must become consonants. </w:t>
+      </w:r>
+      <w:r>
+        <w:t>Nonetheless</w:t>
+      </w:r>
+      <w:r>
+        <w:t>, Martínez-Gil</w:t>
+      </w:r>
+      <w:r>
+        <w:t>’</w:t>
+      </w:r>
+      <w:r>
+        <w:t xml:space="preserve">s (2001) </w:t>
       </w:r>
       <w:proofErr w:type="spellStart"/>
       <w:r>
@@ -3783,55 +3943,7 @@
       </w:r>
       <w:proofErr w:type="spellEnd"/>
       <w:r>
-        <w:t xml:space="preserve"> to support his view of an onset parsing for the glide, indicating that, </w:t>
-      </w:r>
-      <w:r>
-        <w:t>because the glide is strengthened</w:t>
-      </w:r>
-      <w:r>
-        <w:t>,</w:t>
-      </w:r>
-      <w:r>
-        <w:t xml:space="preserve"> it must be in the onset</w:t>
-      </w:r>
-      <w:r>
-        <w:t>. The reader will recall the objection that this argument is framework dependent and that</w:t>
-      </w:r>
-      <w:r>
-        <w:t xml:space="preserve"> </w:t>
-      </w:r>
-      <w:r>
-        <w:t xml:space="preserve">it </w:t>
-      </w:r>
-      <w:r>
-        <w:t xml:space="preserve">only shows that glides </w:t>
-      </w:r>
-      <w:r>
-        <w:t>are not well-formed in</w:t>
-      </w:r>
-      <w:r>
-        <w:t xml:space="preserve"> the onset </w:t>
-      </w:r>
-      <w:r>
-        <w:t>(</w:t>
-      </w:r>
-      <w:r>
-        <w:t>at least lexicall</w:t>
-      </w:r>
-      <w:r>
-        <w:t>y)</w:t>
-      </w:r>
-      <w:r>
-        <w:t xml:space="preserve">, </w:t>
-      </w:r>
-      <w:r>
-        <w:t xml:space="preserve">and therefore must become consonants.   </w:t>
-      </w:r>
-      <w:r>
-        <w:t>Nonetheless</w:t>
-      </w:r>
-      <w:r>
-        <w:t xml:space="preserve">, Martínez-Gil's (2001) </w:t>
+        <w:t xml:space="preserve"> argument for onset affiliation of glides turns out to be unnecessary as Sonoran Spanish does in fact allow onset glides without </w:t>
       </w:r>
       <w:proofErr w:type="spellStart"/>
       <w:r>
@@ -3839,15 +3951,7 @@
       </w:r>
       <w:proofErr w:type="spellEnd"/>
       <w:r>
-        <w:t xml:space="preserve"> argument for onset affiliation of glides turns out to be unnecessary as Sonoran Spanish does in fact allow onset glides without </w:t>
-      </w:r>
-      <w:proofErr w:type="spellStart"/>
-      <w:r>
-        <w:t>consonantization</w:t>
-      </w:r>
-      <w:proofErr w:type="spellEnd"/>
-      <w:r>
-        <w:t xml:space="preserve"> when they are the only segment in the onset.  Whether glides are allowed as the second member of an onset cluster remains to be investigated and it is the goal of the experiment described in this paper.</w:t>
+        <w:t xml:space="preserve"> when they are the only segment in the onset. Whether glides are allowed as the second member of an onset cluster remains to be investigated and it is the goal of the experiment described in this paper.</w:t>
       </w:r>
     </w:p>
     <w:p>
@@ -3976,7 +4080,7 @@
         <w:t xml:space="preserve"> </w:t>
       </w:r>
       <w:r>
-        <w:t xml:space="preserve">   The research questions (RQ) are</w:t>
+        <w:t>The research questions (RQ) are</w:t>
       </w:r>
       <w:r>
         <w:t xml:space="preserve"> thus</w:t>
@@ -3993,6 +4097,7 @@
           <w:numId w:val="3"/>
         </w:numPr>
       </w:pPr>
+      <w:commentRangeStart w:id="0"/>
       <w:r>
         <w:t>RQ1: Is a postconsonantal, prevocalic glide parsed as the second segment of a complex onset in Sonoran Spanish?</w:t>
       </w:r>
@@ -4022,6 +4127,13 @@
       <w:r>
         <w:t>parsed in the onset?</w:t>
       </w:r>
+      <w:commentRangeEnd w:id="0"/>
+      <w:r>
+        <w:rPr>
+          <w:rStyle w:val="CommentReference"/>
+        </w:rPr>
+        <w:commentReference w:id="0"/>
+      </w:r>
     </w:p>
     <w:p>
       <w:pPr>
@@ -4067,13 +4179,7 @@
         <w:t xml:space="preserve"> </w:t>
       </w:r>
       <w:r>
-        <w:t xml:space="preserve">affiliation of prevocalic glides. </w:t>
-      </w:r>
-      <w:r>
-        <w:t xml:space="preserve"> </w:t>
-      </w:r>
-      <w:r>
-        <w:t xml:space="preserve">It is reasonable to </w:t>
+        <w:t xml:space="preserve">affiliation of prevocalic glides. It is reasonable to </w:t>
       </w:r>
       <w:r>
         <w:t>expect</w:t>
@@ -4094,13 +4200,7 @@
         <w:t xml:space="preserve"> this area of</w:t>
       </w:r>
       <w:r>
-        <w:t xml:space="preserve"> Spanish syllabification. </w:t>
-      </w:r>
-      <w:r>
-        <w:t xml:space="preserve">  </w:t>
-      </w:r>
-      <w:r>
-        <w:t>Onset parsing of the prevocalic glide would bear out the predictions of an optimality-theoretic factorial typology in which constraint reranking predicts possible patterns of variation</w:t>
+        <w:t xml:space="preserve"> Spanish syllabification. Onset parsing of the prevocalic glide would bear out the predictions of an optimality-theoretic factorial typology in which constraint reranking predicts possible patterns of variation</w:t>
       </w:r>
       <w:r>
         <w:t>, such as:</w:t>
@@ -4287,7 +4387,7 @@
         <w:t>a sound isolated booth using a Shure SM10A Head mounted microphone</w:t>
       </w:r>
       <w:r>
-        <w:t>.  The participants were</w:t>
+        <w:t>. The participants were</w:t>
       </w:r>
       <w:r>
         <w:rPr>
@@ -4300,7 +4400,13 @@
         <w:t>10 speakers of Sonoran Mexican Spanish, 18-25 years old.</w:t>
       </w:r>
       <w:r>
-        <w:t xml:space="preserve">  They are asked to perform two tasks:</w:t>
+        <w:t xml:space="preserve"> They </w:t>
+      </w:r>
+      <w:r>
+        <w:t>were</w:t>
+      </w:r>
+      <w:r>
+        <w:t xml:space="preserve"> asked to perform two tasks:</w:t>
       </w:r>
       <w:r>
         <w:t xml:space="preserve"> (</w:t>
@@ -4437,7 +4543,7 @@
         <w:t xml:space="preserve">Spanish only allows a maximum of three rhyme segments (Harris 1983). If a sequence of CGVGC (Consonant + Glide + Vowel + Glide + Consonant) is allowed, the glide should be in the onset, because otherwise the rhyme would contain four segments and would be illicit. </w:t>
       </w:r>
       <w:r>
-        <w:t xml:space="preserve"> According to this, a stimulus set was </w:t>
+        <w:t xml:space="preserve">According to this, a stimulus set was </w:t>
       </w:r>
       <w:r>
         <w:t>created</w:t>
@@ -4475,15 +4581,13 @@
         <w:t xml:space="preserve">segment rhyme </w:t>
       </w:r>
       <w:r>
-        <w:t>(</w:t>
-      </w:r>
-      <w:proofErr w:type="spellStart"/>
-      <w:r>
-        <w:t>illformed</w:t>
-      </w:r>
-      <w:proofErr w:type="spellEnd"/>
-      <w:r>
-        <w:t xml:space="preserve">) </w:t>
+        <w:t>(ill</w:t>
+      </w:r>
+      <w:r>
+        <w:t>-</w:t>
+      </w:r>
+      <w:r>
+        <w:t xml:space="preserve">formed) </w:t>
       </w:r>
       <w:r>
         <w:t>or</w:t>
@@ -4586,10 +4690,16 @@
       </w:r>
       <w:r>
         <w:lastRenderedPageBreak/>
-        <w:t xml:space="preserve">Appendix).  </w:t>
-      </w:r>
-      <w:r>
-        <w:t>Four syllable words were created to avoid a glide + vowel sequence too close to the beginning or end of the word, position known to favor hiatuses in some dialects (</w:t>
+        <w:t xml:space="preserve">Appendix). </w:t>
+      </w:r>
+      <w:r>
+        <w:t xml:space="preserve">Four syllable words were created to avoid a glide + vowel sequence too close to the beginning or end of the word, </w:t>
+      </w:r>
+      <w:r>
+        <w:t xml:space="preserve">a </w:t>
+      </w:r>
+      <w:r>
+        <w:t>position known to favor hiatuses in some dialects (</w:t>
       </w:r>
       <w:proofErr w:type="spellStart"/>
       <w:r>
@@ -4615,7 +4725,13 @@
         <w:jc w:val="both"/>
       </w:pPr>
       <w:r>
-        <w:t>If the glide is in the onset, there should be onset co-occurrence restrictions, i.e., only some combinations of consonant + glide should be possible as complex clusters.  For instance, a palatal consonant + homorganic glide [j] (e.g., *</w:t>
+        <w:t xml:space="preserve">If the glide is in the onset, there should be onset co-occurrence restrictions, i.e., only some combinations of consonant + glide should be possible as complex clusters. </w:t>
+      </w:r>
+      <w:r>
+        <w:t>Crucially</w:t>
+      </w:r>
+      <w:r>
+        <w:t>, a palatal consonant + homorganic glide [j] (e.g., *</w:t>
       </w:r>
       <w:proofErr w:type="spellStart"/>
       <w:r>
@@ -4687,9 +4803,6 @@
       </w:r>
       <w:r>
         <w:t>; in that case, one can argue that the glide is in the onset.</w:t>
-      </w:r>
-      <w:r>
-        <w:t xml:space="preserve"> </w:t>
       </w:r>
       <w:r>
         <w:t xml:space="preserve"> </w:t>
@@ -4768,7 +4881,7 @@
         </w:numPr>
       </w:pPr>
       <w:r>
-        <w:t>Does production depend on the glide type or the phonetic environment?</w:t>
+        <w:t>Does production depend on the glide type</w:t>
       </w:r>
     </w:p>
     <w:p>
@@ -4976,14 +5089,6 @@
         <w:t>glide_type</w:t>
       </w:r>
       <w:proofErr w:type="spellEnd"/>
-      <w:r>
-        <w:t xml:space="preserve"> + </w:t>
-      </w:r>
-      <w:proofErr w:type="spellStart"/>
-      <w:r>
-        <w:t>preceding_consonant</w:t>
-      </w:r>
-      <w:proofErr w:type="spellEnd"/>
     </w:p>
     <w:p>
       <w:pPr>
@@ -5061,7 +5166,56 @@
     <w:p/>
     <w:p>
       <w:r>
+        <w:rPr>
+          <w:noProof/>
+        </w:rPr>
         <w:lastRenderedPageBreak/>
+        <w:drawing>
+          <wp:inline distT="0" distB="0" distL="0" distR="0" wp14:anchorId="3BABCCD9" wp14:editId="03AB557B">
+            <wp:extent cx="5486400" cy="4506351"/>
+            <wp:effectExtent l="0" t="0" r="0" b="2540"/>
+            <wp:docPr id="1" name="Picture" descr="Figure 2.1: This is a figure caption."/>
+            <wp:cNvGraphicFramePr/>
+            <a:graphic xmlns:a="http://schemas.openxmlformats.org/drawingml/2006/main">
+              <a:graphicData uri="http://schemas.openxmlformats.org/drawingml/2006/picture">
+                <pic:pic xmlns:pic="http://schemas.openxmlformats.org/drawingml/2006/picture">
+                  <pic:nvPicPr>
+                    <pic:cNvPr id="0" name="Picture" descr="/Users/casillas/academia/research/in_progress/glide_affiliation/figs/manuscript/syllabification_all.png"/>
+                    <pic:cNvPicPr>
+                      <a:picLocks noChangeAspect="1" noChangeArrowheads="1"/>
+                    </pic:cNvPicPr>
+                  </pic:nvPicPr>
+                  <pic:blipFill>
+                    <a:blip r:embed="rId11"/>
+                    <a:stretch>
+                      <a:fillRect/>
+                    </a:stretch>
+                  </pic:blipFill>
+                  <pic:spPr bwMode="auto">
+                    <a:xfrm>
+                      <a:off x="0" y="0"/>
+                      <a:ext cx="5486400" cy="4506351"/>
+                    </a:xfrm>
+                    <a:prstGeom prst="rect">
+                      <a:avLst/>
+                    </a:prstGeom>
+                    <a:noFill/>
+                    <a:ln w="9525">
+                      <a:noFill/>
+                      <a:headEnd/>
+                      <a:tailEnd/>
+                    </a:ln>
+                  </pic:spPr>
+                </pic:pic>
+              </a:graphicData>
+            </a:graphic>
+          </wp:inline>
+        </w:drawing>
+      </w:r>
+    </w:p>
+    <w:p/>
+    <w:p>
+      <w:r>
         <w:t>P</w:t>
       </w:r>
       <w:r>
@@ -5241,6 +5395,7 @@
     <w:p>
       <w:proofErr w:type="gramStart"/>
       <w:r>
+        <w:lastRenderedPageBreak/>
         <w:t>thus</w:t>
       </w:r>
       <w:proofErr w:type="gramEnd"/>
@@ -5439,7 +5594,6 @@
     </w:p>
     <w:p>
       <w:r>
-        <w:lastRenderedPageBreak/>
         <w:t>Summary</w:t>
       </w:r>
     </w:p>
@@ -5551,6 +5705,7 @@
     </w:p>
     <w:p>
       <w:r>
+        <w:lastRenderedPageBreak/>
         <w:tab/>
         <w:t>A</w:t>
       </w:r>
@@ -5802,7 +5957,6 @@
         </w:numPr>
       </w:pPr>
       <w:r>
-        <w:lastRenderedPageBreak/>
         <w:t>In this study we examined the syllabic affiliation of prevocalic glides in Sonoran Spanish</w:t>
       </w:r>
     </w:p>
@@ -6229,7 +6383,7 @@
         </w:rPr>
         <w:t xml:space="preserve">DOI: </w:t>
       </w:r>
-      <w:hyperlink r:id="rId7" w:history="1">
+      <w:hyperlink r:id="rId12" w:history="1">
         <w:r>
           <w:rPr>
             <w:rStyle w:val="Hyperlink"/>
@@ -6266,8 +6420,107 @@
 </w:document>
 </file>
 
+<file path=word/comments.xml><?xml version="1.0" encoding="utf-8"?>
+<w:comments xmlns:wpc="http://schemas.microsoft.com/office/word/2010/wordprocessingCanvas" xmlns:cx="http://schemas.microsoft.com/office/drawing/2014/chartex" xmlns:cx1="http://schemas.microsoft.com/office/drawing/2015/9/8/chartex" xmlns:cx2="http://schemas.microsoft.com/office/drawing/2015/10/21/chartex" xmlns:cx3="http://schemas.microsoft.com/office/drawing/2016/5/9/chartex" xmlns:cx4="http://schemas.microsoft.com/office/drawing/2016/5/10/chartex" xmlns:cx5="http://schemas.microsoft.com/office/drawing/2016/5/11/chartex" xmlns:cx6="http://schemas.microsoft.com/office/drawing/2016/5/12/chartex" xmlns:cx7="http://schemas.microsoft.com/office/drawing/2016/5/13/chartex" xmlns:cx8="http://schemas.microsoft.com/office/drawing/2016/5/14/chartex" xmlns:mc="http://schemas.openxmlformats.org/markup-compatibility/2006" xmlns:aink="http://schemas.microsoft.com/office/drawing/2016/ink" xmlns:am3d="http://schemas.microsoft.com/office/drawing/2017/model3d" xmlns:o="urn:schemas-microsoft-com:office:office" xmlns:r="http://schemas.openxmlformats.org/officeDocument/2006/relationships" xmlns:m="http://schemas.openxmlformats.org/officeDocument/2006/math" xmlns:v="urn:schemas-microsoft-com:vml" xmlns:wp14="http://schemas.microsoft.com/office/word/2010/wordprocessingDrawing" xmlns:wp="http://schemas.openxmlformats.org/drawingml/2006/wordprocessingDrawing" xmlns:w10="urn:schemas-microsoft-com:office:word" xmlns:w="http://schemas.openxmlformats.org/wordprocessingml/2006/main" xmlns:w14="http://schemas.microsoft.com/office/word/2010/wordml" xmlns:w15="http://schemas.microsoft.com/office/word/2012/wordml" xmlns:w16cex="http://schemas.microsoft.com/office/word/2018/wordml/cex" xmlns:w16cid="http://schemas.microsoft.com/office/word/2016/wordml/cid" xmlns:w16="http://schemas.microsoft.com/office/word/2018/wordml" xmlns:w16sdtdh="http://schemas.microsoft.com/office/word/2020/wordml/sdtdatahash" xmlns:w16se="http://schemas.microsoft.com/office/word/2015/wordml/symex" xmlns:wpg="http://schemas.microsoft.com/office/word/2010/wordprocessingGroup" xmlns:wpi="http://schemas.microsoft.com/office/word/2010/wordprocessingInk" xmlns:wne="http://schemas.microsoft.com/office/word/2006/wordml" xmlns:wps="http://schemas.microsoft.com/office/word/2010/wordprocessingShape" mc:Ignorable="w14 w15 w16se w16cid w16 w16cex w16sdtdh wp14">
+  <w:comment w:id="0" w:author="Office User" w:date="2021-10-29T10:42:00Z" w:initials="OU">
+    <w:p>
+      <w:pPr>
+        <w:pStyle w:val="CommentText"/>
+      </w:pPr>
+      <w:r>
+        <w:rPr>
+          <w:rStyle w:val="CommentReference"/>
+        </w:rPr>
+        <w:annotationRef/>
+      </w:r>
+      <w:r>
+        <w:t>I wonder if this could just be simplified as a single question? Possibly a slight combination of the two.</w:t>
+      </w:r>
+    </w:p>
+    <w:p>
+      <w:pPr>
+        <w:pStyle w:val="CommentText"/>
+      </w:pPr>
+    </w:p>
+    <w:p>
+      <w:pPr>
+        <w:pStyle w:val="CommentText"/>
+      </w:pPr>
+      <w:r>
+        <w:t xml:space="preserve">I’m not sure we lose anything by reducing this to 1 RQ. If I understand correctly, the nuance between the two has to do with if the specific parsing is categorical or not, right? </w:t>
+      </w:r>
+      <w:proofErr w:type="gramStart"/>
+      <w:r>
+        <w:t>So</w:t>
+      </w:r>
+      <w:proofErr w:type="gramEnd"/>
+      <w:r>
+        <w:t xml:space="preserve"> a positive answer to RQ1 necessarily implies a positive answer to RQ2 (though not necessarily in the opposite direction). I believe if we restate the RQ like this…</w:t>
+      </w:r>
+    </w:p>
+    <w:p>
+      <w:pPr>
+        <w:pStyle w:val="CommentText"/>
+      </w:pPr>
+    </w:p>
+    <w:p>
+      <w:pPr>
+        <w:pStyle w:val="CommentText"/>
+      </w:pPr>
+      <w:r>
+        <w:t>Can a postconsonantal, prevocalic glide be parsed as the second segment of a complex onset in Sonoran Spanish?</w:t>
+      </w:r>
+    </w:p>
+    <w:p>
+      <w:pPr>
+        <w:pStyle w:val="CommentText"/>
+      </w:pPr>
+    </w:p>
+    <w:p>
+      <w:pPr>
+        <w:pStyle w:val="CommentText"/>
+      </w:pPr>
+      <w:r>
+        <w:t xml:space="preserve">…then we don’t lose </w:t>
+      </w:r>
+      <w:proofErr w:type="gramStart"/>
+      <w:r>
+        <w:t>anything</w:t>
+      </w:r>
+      <w:proofErr w:type="gramEnd"/>
+      <w:r>
+        <w:t xml:space="preserve"> and we can explain the variability in the responses without too much trouble. </w:t>
+      </w:r>
+    </w:p>
+    <w:p>
+      <w:pPr>
+        <w:pStyle w:val="CommentText"/>
+      </w:pPr>
+    </w:p>
+  </w:comment>
+</w:comments>
+</file>
+
+<file path=word/commentsExtended.xml><?xml version="1.0" encoding="utf-8"?>
+<w15:commentsEx xmlns:wpc="http://schemas.microsoft.com/office/word/2010/wordprocessingCanvas" xmlns:cx="http://schemas.microsoft.com/office/drawing/2014/chartex" xmlns:cx1="http://schemas.microsoft.com/office/drawing/2015/9/8/chartex" xmlns:cx2="http://schemas.microsoft.com/office/drawing/2015/10/21/chartex" xmlns:cx3="http://schemas.microsoft.com/office/drawing/2016/5/9/chartex" xmlns:cx4="http://schemas.microsoft.com/office/drawing/2016/5/10/chartex" xmlns:cx5="http://schemas.microsoft.com/office/drawing/2016/5/11/chartex" xmlns:cx6="http://schemas.microsoft.com/office/drawing/2016/5/12/chartex" xmlns:cx7="http://schemas.microsoft.com/office/drawing/2016/5/13/chartex" xmlns:cx8="http://schemas.microsoft.com/office/drawing/2016/5/14/chartex" xmlns:mc="http://schemas.openxmlformats.org/markup-compatibility/2006" xmlns:aink="http://schemas.microsoft.com/office/drawing/2016/ink" xmlns:am3d="http://schemas.microsoft.com/office/drawing/2017/model3d" xmlns:o="urn:schemas-microsoft-com:office:office" xmlns:r="http://schemas.openxmlformats.org/officeDocument/2006/relationships" xmlns:m="http://schemas.openxmlformats.org/officeDocument/2006/math" xmlns:v="urn:schemas-microsoft-com:vml" xmlns:wp14="http://schemas.microsoft.com/office/word/2010/wordprocessingDrawing" xmlns:wp="http://schemas.openxmlformats.org/drawingml/2006/wordprocessingDrawing" xmlns:w10="urn:schemas-microsoft-com:office:word" xmlns:w="http://schemas.openxmlformats.org/wordprocessingml/2006/main" xmlns:w14="http://schemas.microsoft.com/office/word/2010/wordml" xmlns:w15="http://schemas.microsoft.com/office/word/2012/wordml" xmlns:w16cex="http://schemas.microsoft.com/office/word/2018/wordml/cex" xmlns:w16cid="http://schemas.microsoft.com/office/word/2016/wordml/cid" xmlns:w16="http://schemas.microsoft.com/office/word/2018/wordml" xmlns:w16sdtdh="http://schemas.microsoft.com/office/word/2020/wordml/sdtdatahash" xmlns:w16se="http://schemas.microsoft.com/office/word/2015/wordml/symex" xmlns:wpg="http://schemas.microsoft.com/office/word/2010/wordprocessingGroup" xmlns:wpi="http://schemas.microsoft.com/office/word/2010/wordprocessingInk" xmlns:wne="http://schemas.microsoft.com/office/word/2006/wordml" xmlns:wps="http://schemas.microsoft.com/office/word/2010/wordprocessingShape" mc:Ignorable="w14 w15 w16se w16cid w16 w16cex w16sdtdh wp14">
+  <w15:commentEx w15:paraId="20FDD8A7" w15:done="0"/>
+</w15:commentsEx>
+</file>
+
+<file path=word/commentsExtensible.xml><?xml version="1.0" encoding="utf-8"?>
+<w16cex:commentsExtensible xmlns:wpc="http://schemas.microsoft.com/office/word/2010/wordprocessingCanvas" xmlns:cx="http://schemas.microsoft.com/office/drawing/2014/chartex" xmlns:cx1="http://schemas.microsoft.com/office/drawing/2015/9/8/chartex" xmlns:cx2="http://schemas.microsoft.com/office/drawing/2015/10/21/chartex" xmlns:cx3="http://schemas.microsoft.com/office/drawing/2016/5/9/chartex" xmlns:cx4="http://schemas.microsoft.com/office/drawing/2016/5/10/chartex" xmlns:cx5="http://schemas.microsoft.com/office/drawing/2016/5/11/chartex" xmlns:cx6="http://schemas.microsoft.com/office/drawing/2016/5/12/chartex" xmlns:cx7="http://schemas.microsoft.com/office/drawing/2016/5/13/chartex" xmlns:cx8="http://schemas.microsoft.com/office/drawing/2016/5/14/chartex" xmlns:mc="http://schemas.openxmlformats.org/markup-compatibility/2006" xmlns:aink="http://schemas.microsoft.com/office/drawing/2016/ink" xmlns:am3d="http://schemas.microsoft.com/office/drawing/2017/model3d" xmlns:o="urn:schemas-microsoft-com:office:office" xmlns:r="http://schemas.openxmlformats.org/officeDocument/2006/relationships" xmlns:m="http://schemas.openxmlformats.org/officeDocument/2006/math" xmlns:v="urn:schemas-microsoft-com:vml" xmlns:wp14="http://schemas.microsoft.com/office/word/2010/wordprocessingDrawing" xmlns:wp="http://schemas.openxmlformats.org/drawingml/2006/wordprocessingDrawing" xmlns:w10="urn:schemas-microsoft-com:office:word" xmlns:w="http://schemas.openxmlformats.org/wordprocessingml/2006/main" xmlns:w14="http://schemas.microsoft.com/office/word/2010/wordml" xmlns:w15="http://schemas.microsoft.com/office/word/2012/wordml" xmlns:w16cex="http://schemas.microsoft.com/office/word/2018/wordml/cex" xmlns:w16cid="http://schemas.microsoft.com/office/word/2016/wordml/cid" xmlns:w16="http://schemas.microsoft.com/office/word/2018/wordml" xmlns:w16sdtdh="http://schemas.microsoft.com/office/word/2020/wordml/sdtdatahash" xmlns:w16se="http://schemas.microsoft.com/office/word/2015/wordml/symex" xmlns:wpg="http://schemas.microsoft.com/office/word/2010/wordprocessingGroup" xmlns:wpi="http://schemas.microsoft.com/office/word/2010/wordprocessingInk" xmlns:wne="http://schemas.microsoft.com/office/word/2006/wordml" xmlns:wps="http://schemas.microsoft.com/office/word/2010/wordprocessingShape" mc:Ignorable="w14 w15 w16se w16cid w16 w16cex w16sdtdh wp14">
+  <w16cex:commentExtensible w16cex:durableId="25264E7E" w16cex:dateUtc="2021-10-29T14:42:00Z"/>
+</w16cex:commentsExtensible>
+</file>
+
+<file path=word/commentsIds.xml><?xml version="1.0" encoding="utf-8"?>
+<w16cid:commentsIds xmlns:wpc="http://schemas.microsoft.com/office/word/2010/wordprocessingCanvas" xmlns:cx="http://schemas.microsoft.com/office/drawing/2014/chartex" xmlns:cx1="http://schemas.microsoft.com/office/drawing/2015/9/8/chartex" xmlns:cx2="http://schemas.microsoft.com/office/drawing/2015/10/21/chartex" xmlns:cx3="http://schemas.microsoft.com/office/drawing/2016/5/9/chartex" xmlns:cx4="http://schemas.microsoft.com/office/drawing/2016/5/10/chartex" xmlns:cx5="http://schemas.microsoft.com/office/drawing/2016/5/11/chartex" xmlns:cx6="http://schemas.microsoft.com/office/drawing/2016/5/12/chartex" xmlns:cx7="http://schemas.microsoft.com/office/drawing/2016/5/13/chartex" xmlns:cx8="http://schemas.microsoft.com/office/drawing/2016/5/14/chartex" xmlns:mc="http://schemas.openxmlformats.org/markup-compatibility/2006" xmlns:aink="http://schemas.microsoft.com/office/drawing/2016/ink" xmlns:am3d="http://schemas.microsoft.com/office/drawing/2017/model3d" xmlns:o="urn:schemas-microsoft-com:office:office" xmlns:r="http://schemas.openxmlformats.org/officeDocument/2006/relationships" xmlns:m="http://schemas.openxmlformats.org/officeDocument/2006/math" xmlns:v="urn:schemas-microsoft-com:vml" xmlns:wp14="http://schemas.microsoft.com/office/word/2010/wordprocessingDrawing" xmlns:wp="http://schemas.openxmlformats.org/drawingml/2006/wordprocessingDrawing" xmlns:w10="urn:schemas-microsoft-com:office:word" xmlns:w="http://schemas.openxmlformats.org/wordprocessingml/2006/main" xmlns:w14="http://schemas.microsoft.com/office/word/2010/wordml" xmlns:w15="http://schemas.microsoft.com/office/word/2012/wordml" xmlns:w16cex="http://schemas.microsoft.com/office/word/2018/wordml/cex" xmlns:w16cid="http://schemas.microsoft.com/office/word/2016/wordml/cid" xmlns:w16="http://schemas.microsoft.com/office/word/2018/wordml" xmlns:w16sdtdh="http://schemas.microsoft.com/office/word/2020/wordml/sdtdatahash" xmlns:w16se="http://schemas.microsoft.com/office/word/2015/wordml/symex" xmlns:wpg="http://schemas.microsoft.com/office/word/2010/wordprocessingGroup" xmlns:wpi="http://schemas.microsoft.com/office/word/2010/wordprocessingInk" xmlns:wne="http://schemas.microsoft.com/office/word/2006/wordml" xmlns:wps="http://schemas.microsoft.com/office/word/2010/wordprocessingShape" mc:Ignorable="w14 w15 w16se w16cid w16 w16cex w16sdtdh wp14">
+  <w16cid:commentId w16cid:paraId="20FDD8A7" w16cid:durableId="25264E7E"/>
+</w16cid:commentsIds>
+</file>
+
 <file path=word/endnotes.xml><?xml version="1.0" encoding="utf-8"?>
-<w:endnotes xmlns:wpc="http://schemas.microsoft.com/office/word/2010/wordprocessingCanvas" xmlns:cx="http://schemas.microsoft.com/office/drawing/2014/chartex" xmlns:cx1="http://schemas.microsoft.com/office/drawing/2015/9/8/chartex" xmlns:cx2="http://schemas.microsoft.com/office/drawing/2015/10/21/chartex" xmlns:cx3="http://schemas.microsoft.com/office/drawing/2016/5/9/chartex" xmlns:cx4="http://schemas.microsoft.com/office/drawing/2016/5/10/chartex" xmlns:cx5="http://schemas.microsoft.com/office/drawing/2016/5/11/chartex" xmlns:cx6="http://schemas.microsoft.com/office/drawing/2016/5/12/chartex" xmlns:cx7="http://schemas.microsoft.com/office/drawing/2016/5/13/chartex" xmlns:cx8="http://schemas.microsoft.com/office/drawing/2016/5/14/chartex" xmlns:mc="http://schemas.openxmlformats.org/markup-compatibility/2006" xmlns:aink="http://schemas.microsoft.com/office/drawing/2016/ink" xmlns:am3d="http://schemas.microsoft.com/office/drawing/2017/model3d" xmlns:o="urn:schemas-microsoft-com:office:office" xmlns:r="http://schemas.openxmlformats.org/officeDocument/2006/relationships" xmlns:m="http://schemas.openxmlformats.org/officeDocument/2006/math" xmlns:v="urn:schemas-microsoft-com:vml" xmlns:wp14="http://schemas.microsoft.com/office/word/2010/wordprocessingDrawing" xmlns:wp="http://schemas.openxmlformats.org/drawingml/2006/wordprocessingDrawing" xmlns:w10="urn:schemas-microsoft-com:office:word" xmlns:w="http://schemas.openxmlformats.org/wordprocessingml/2006/main" xmlns:w14="http://schemas.microsoft.com/office/word/2010/wordml" xmlns:w15="http://schemas.microsoft.com/office/word/2012/wordml" xmlns:w16cex="http://schemas.microsoft.com/office/word/2018/wordml/cex" xmlns:w16cid="http://schemas.microsoft.com/office/word/2016/wordml/cid" xmlns:w16="http://schemas.microsoft.com/office/word/2018/wordml" xmlns:w16se="http://schemas.microsoft.com/office/word/2015/wordml/symex" xmlns:wpg="http://schemas.microsoft.com/office/word/2010/wordprocessingGroup" xmlns:wpi="http://schemas.microsoft.com/office/word/2010/wordprocessingInk" xmlns:wne="http://schemas.microsoft.com/office/word/2006/wordml" xmlns:wps="http://schemas.microsoft.com/office/word/2010/wordprocessingShape" mc:Ignorable="w14 w15 w16se w16cid w16 w16cex wp14">
+<w:endnotes xmlns:wpc="http://schemas.microsoft.com/office/word/2010/wordprocessingCanvas" xmlns:cx="http://schemas.microsoft.com/office/drawing/2014/chartex" xmlns:cx1="http://schemas.microsoft.com/office/drawing/2015/9/8/chartex" xmlns:cx2="http://schemas.microsoft.com/office/drawing/2015/10/21/chartex" xmlns:cx3="http://schemas.microsoft.com/office/drawing/2016/5/9/chartex" xmlns:cx4="http://schemas.microsoft.com/office/drawing/2016/5/10/chartex" xmlns:cx5="http://schemas.microsoft.com/office/drawing/2016/5/11/chartex" xmlns:cx6="http://schemas.microsoft.com/office/drawing/2016/5/12/chartex" xmlns:cx7="http://schemas.microsoft.com/office/drawing/2016/5/13/chartex" xmlns:cx8="http://schemas.microsoft.com/office/drawing/2016/5/14/chartex" xmlns:mc="http://schemas.openxmlformats.org/markup-compatibility/2006" xmlns:aink="http://schemas.microsoft.com/office/drawing/2016/ink" xmlns:am3d="http://schemas.microsoft.com/office/drawing/2017/model3d" xmlns:o="urn:schemas-microsoft-com:office:office" xmlns:r="http://schemas.openxmlformats.org/officeDocument/2006/relationships" xmlns:m="http://schemas.openxmlformats.org/officeDocument/2006/math" xmlns:v="urn:schemas-microsoft-com:vml" xmlns:wp14="http://schemas.microsoft.com/office/word/2010/wordprocessingDrawing" xmlns:wp="http://schemas.openxmlformats.org/drawingml/2006/wordprocessingDrawing" xmlns:w10="urn:schemas-microsoft-com:office:word" xmlns:w="http://schemas.openxmlformats.org/wordprocessingml/2006/main" xmlns:w14="http://schemas.microsoft.com/office/word/2010/wordml" xmlns:w15="http://schemas.microsoft.com/office/word/2012/wordml" xmlns:w16cex="http://schemas.microsoft.com/office/word/2018/wordml/cex" xmlns:w16cid="http://schemas.microsoft.com/office/word/2016/wordml/cid" xmlns:w16="http://schemas.microsoft.com/office/word/2018/wordml" xmlns:w16sdtdh="http://schemas.microsoft.com/office/word/2020/wordml/sdtdatahash" xmlns:w16se="http://schemas.microsoft.com/office/word/2015/wordml/symex" xmlns:wpg="http://schemas.microsoft.com/office/word/2010/wordprocessingGroup" xmlns:wpi="http://schemas.microsoft.com/office/word/2010/wordprocessingInk" xmlns:wne="http://schemas.microsoft.com/office/word/2006/wordml" xmlns:wps="http://schemas.microsoft.com/office/word/2010/wordprocessingShape" mc:Ignorable="w14 w15 w16se w16cid w16 w16cex w16sdtdh wp14">
   <w:endnote w:type="separator" w:id="-1">
     <w:p>
       <w:r>
@@ -6286,7 +6539,7 @@
 </file>
 
 <file path=word/footnotes.xml><?xml version="1.0" encoding="utf-8"?>
-<w:footnotes xmlns:wpc="http://schemas.microsoft.com/office/word/2010/wordprocessingCanvas" xmlns:cx="http://schemas.microsoft.com/office/drawing/2014/chartex" xmlns:cx1="http://schemas.microsoft.com/office/drawing/2015/9/8/chartex" xmlns:cx2="http://schemas.microsoft.com/office/drawing/2015/10/21/chartex" xmlns:cx3="http://schemas.microsoft.com/office/drawing/2016/5/9/chartex" xmlns:cx4="http://schemas.microsoft.com/office/drawing/2016/5/10/chartex" xmlns:cx5="http://schemas.microsoft.com/office/drawing/2016/5/11/chartex" xmlns:cx6="http://schemas.microsoft.com/office/drawing/2016/5/12/chartex" xmlns:cx7="http://schemas.microsoft.com/office/drawing/2016/5/13/chartex" xmlns:cx8="http://schemas.microsoft.com/office/drawing/2016/5/14/chartex" xmlns:mc="http://schemas.openxmlformats.org/markup-compatibility/2006" xmlns:aink="http://schemas.microsoft.com/office/drawing/2016/ink" xmlns:am3d="http://schemas.microsoft.com/office/drawing/2017/model3d" xmlns:o="urn:schemas-microsoft-com:office:office" xmlns:r="http://schemas.openxmlformats.org/officeDocument/2006/relationships" xmlns:m="http://schemas.openxmlformats.org/officeDocument/2006/math" xmlns:v="urn:schemas-microsoft-com:vml" xmlns:wp14="http://schemas.microsoft.com/office/word/2010/wordprocessingDrawing" xmlns:wp="http://schemas.openxmlformats.org/drawingml/2006/wordprocessingDrawing" xmlns:w10="urn:schemas-microsoft-com:office:word" xmlns:w="http://schemas.openxmlformats.org/wordprocessingml/2006/main" xmlns:w14="http://schemas.microsoft.com/office/word/2010/wordml" xmlns:w15="http://schemas.microsoft.com/office/word/2012/wordml" xmlns:w16cex="http://schemas.microsoft.com/office/word/2018/wordml/cex" xmlns:w16cid="http://schemas.microsoft.com/office/word/2016/wordml/cid" xmlns:w16="http://schemas.microsoft.com/office/word/2018/wordml" xmlns:w16se="http://schemas.microsoft.com/office/word/2015/wordml/symex" xmlns:wpg="http://schemas.microsoft.com/office/word/2010/wordprocessingGroup" xmlns:wpi="http://schemas.microsoft.com/office/word/2010/wordprocessingInk" xmlns:wne="http://schemas.microsoft.com/office/word/2006/wordml" xmlns:wps="http://schemas.microsoft.com/office/word/2010/wordprocessingShape" mc:Ignorable="w14 w15 w16se w16cid w16 w16cex wp14">
+<w:footnotes xmlns:wpc="http://schemas.microsoft.com/office/word/2010/wordprocessingCanvas" xmlns:cx="http://schemas.microsoft.com/office/drawing/2014/chartex" xmlns:cx1="http://schemas.microsoft.com/office/drawing/2015/9/8/chartex" xmlns:cx2="http://schemas.microsoft.com/office/drawing/2015/10/21/chartex" xmlns:cx3="http://schemas.microsoft.com/office/drawing/2016/5/9/chartex" xmlns:cx4="http://schemas.microsoft.com/office/drawing/2016/5/10/chartex" xmlns:cx5="http://schemas.microsoft.com/office/drawing/2016/5/11/chartex" xmlns:cx6="http://schemas.microsoft.com/office/drawing/2016/5/12/chartex" xmlns:cx7="http://schemas.microsoft.com/office/drawing/2016/5/13/chartex" xmlns:cx8="http://schemas.microsoft.com/office/drawing/2016/5/14/chartex" xmlns:mc="http://schemas.openxmlformats.org/markup-compatibility/2006" xmlns:aink="http://schemas.microsoft.com/office/drawing/2016/ink" xmlns:am3d="http://schemas.microsoft.com/office/drawing/2017/model3d" xmlns:o="urn:schemas-microsoft-com:office:office" xmlns:r="http://schemas.openxmlformats.org/officeDocument/2006/relationships" xmlns:m="http://schemas.openxmlformats.org/officeDocument/2006/math" xmlns:v="urn:schemas-microsoft-com:vml" xmlns:wp14="http://schemas.microsoft.com/office/word/2010/wordprocessingDrawing" xmlns:wp="http://schemas.openxmlformats.org/drawingml/2006/wordprocessingDrawing" xmlns:w10="urn:schemas-microsoft-com:office:word" xmlns:w="http://schemas.openxmlformats.org/wordprocessingml/2006/main" xmlns:w14="http://schemas.microsoft.com/office/word/2010/wordml" xmlns:w15="http://schemas.microsoft.com/office/word/2012/wordml" xmlns:w16cex="http://schemas.microsoft.com/office/word/2018/wordml/cex" xmlns:w16cid="http://schemas.microsoft.com/office/word/2016/wordml/cid" xmlns:w16="http://schemas.microsoft.com/office/word/2018/wordml" xmlns:w16sdtdh="http://schemas.microsoft.com/office/word/2020/wordml/sdtdatahash" xmlns:w16se="http://schemas.microsoft.com/office/word/2015/wordml/symex" xmlns:wpg="http://schemas.microsoft.com/office/word/2010/wordprocessingGroup" xmlns:wpi="http://schemas.microsoft.com/office/word/2010/wordprocessingInk" xmlns:wne="http://schemas.microsoft.com/office/word/2006/wordml" xmlns:wps="http://schemas.microsoft.com/office/word/2010/wordprocessingShape" mc:Ignorable="w14 w15 w16se w16cid w16 w16cex w16sdtdh wp14">
   <w:footnote w:type="separator" w:id="-1">
     <w:p>
       <w:r>
@@ -6305,7 +6558,7 @@
 </file>
 
 <file path=word/numbering.xml><?xml version="1.0" encoding="utf-8"?>
-<w:numbering xmlns:wpc="http://schemas.microsoft.com/office/word/2010/wordprocessingCanvas" xmlns:cx="http://schemas.microsoft.com/office/drawing/2014/chartex" xmlns:cx1="http://schemas.microsoft.com/office/drawing/2015/9/8/chartex" xmlns:cx2="http://schemas.microsoft.com/office/drawing/2015/10/21/chartex" xmlns:cx3="http://schemas.microsoft.com/office/drawing/2016/5/9/chartex" xmlns:cx4="http://schemas.microsoft.com/office/drawing/2016/5/10/chartex" xmlns:cx5="http://schemas.microsoft.com/office/drawing/2016/5/11/chartex" xmlns:cx6="http://schemas.microsoft.com/office/drawing/2016/5/12/chartex" xmlns:cx7="http://schemas.microsoft.com/office/drawing/2016/5/13/chartex" xmlns:cx8="http://schemas.microsoft.com/office/drawing/2016/5/14/chartex" xmlns:mc="http://schemas.openxmlformats.org/markup-compatibility/2006" xmlns:aink="http://schemas.microsoft.com/office/drawing/2016/ink" xmlns:am3d="http://schemas.microsoft.com/office/drawing/2017/model3d" xmlns:o="urn:schemas-microsoft-com:office:office" xmlns:r="http://schemas.openxmlformats.org/officeDocument/2006/relationships" xmlns:m="http://schemas.openxmlformats.org/officeDocument/2006/math" xmlns:v="urn:schemas-microsoft-com:vml" xmlns:wp14="http://schemas.microsoft.com/office/word/2010/wordprocessingDrawing" xmlns:wp="http://schemas.openxmlformats.org/drawingml/2006/wordprocessingDrawing" xmlns:w10="urn:schemas-microsoft-com:office:word" xmlns:w="http://schemas.openxmlformats.org/wordprocessingml/2006/main" xmlns:w14="http://schemas.microsoft.com/office/word/2010/wordml" xmlns:w15="http://schemas.microsoft.com/office/word/2012/wordml" xmlns:w16cex="http://schemas.microsoft.com/office/word/2018/wordml/cex" xmlns:w16cid="http://schemas.microsoft.com/office/word/2016/wordml/cid" xmlns:w16="http://schemas.microsoft.com/office/word/2018/wordml" xmlns:w16se="http://schemas.microsoft.com/office/word/2015/wordml/symex" xmlns:wpg="http://schemas.microsoft.com/office/word/2010/wordprocessingGroup" xmlns:wpi="http://schemas.microsoft.com/office/word/2010/wordprocessingInk" xmlns:wne="http://schemas.microsoft.com/office/word/2006/wordml" xmlns:wps="http://schemas.microsoft.com/office/word/2010/wordprocessingShape" mc:Ignorable="w14 w15 w16se w16cid w16 w16cex wp14">
+<w:numbering xmlns:wpc="http://schemas.microsoft.com/office/word/2010/wordprocessingCanvas" xmlns:cx="http://schemas.microsoft.com/office/drawing/2014/chartex" xmlns:cx1="http://schemas.microsoft.com/office/drawing/2015/9/8/chartex" xmlns:cx2="http://schemas.microsoft.com/office/drawing/2015/10/21/chartex" xmlns:cx3="http://schemas.microsoft.com/office/drawing/2016/5/9/chartex" xmlns:cx4="http://schemas.microsoft.com/office/drawing/2016/5/10/chartex" xmlns:cx5="http://schemas.microsoft.com/office/drawing/2016/5/11/chartex" xmlns:cx6="http://schemas.microsoft.com/office/drawing/2016/5/12/chartex" xmlns:cx7="http://schemas.microsoft.com/office/drawing/2016/5/13/chartex" xmlns:cx8="http://schemas.microsoft.com/office/drawing/2016/5/14/chartex" xmlns:mc="http://schemas.openxmlformats.org/markup-compatibility/2006" xmlns:aink="http://schemas.microsoft.com/office/drawing/2016/ink" xmlns:am3d="http://schemas.microsoft.com/office/drawing/2017/model3d" xmlns:o="urn:schemas-microsoft-com:office:office" xmlns:r="http://schemas.openxmlformats.org/officeDocument/2006/relationships" xmlns:m="http://schemas.openxmlformats.org/officeDocument/2006/math" xmlns:v="urn:schemas-microsoft-com:vml" xmlns:wp14="http://schemas.microsoft.com/office/word/2010/wordprocessingDrawing" xmlns:wp="http://schemas.openxmlformats.org/drawingml/2006/wordprocessingDrawing" xmlns:w10="urn:schemas-microsoft-com:office:word" xmlns:w="http://schemas.openxmlformats.org/wordprocessingml/2006/main" xmlns:w14="http://schemas.microsoft.com/office/word/2010/wordml" xmlns:w15="http://schemas.microsoft.com/office/word/2012/wordml" xmlns:w16cex="http://schemas.microsoft.com/office/word/2018/wordml/cex" xmlns:w16cid="http://schemas.microsoft.com/office/word/2016/wordml/cid" xmlns:w16="http://schemas.microsoft.com/office/word/2018/wordml" xmlns:w16sdtdh="http://schemas.microsoft.com/office/word/2020/wordml/sdtdatahash" xmlns:w16se="http://schemas.microsoft.com/office/word/2015/wordml/symex" xmlns:wpg="http://schemas.microsoft.com/office/word/2010/wordprocessingGroup" xmlns:wpi="http://schemas.microsoft.com/office/word/2010/wordprocessingInk" xmlns:wne="http://schemas.microsoft.com/office/word/2006/wordml" xmlns:wps="http://schemas.microsoft.com/office/word/2010/wordprocessingShape" mc:Ignorable="w14 w15 w16se w16cid w16 w16cex w16sdtdh wp14">
   <w:abstractNum w:abstractNumId="0" w15:restartNumberingAfterBreak="0">
     <w:nsid w:val="054B2DEA"/>
     <w:multiLevelType w:val="hybridMultilevel"/>
@@ -9360,7 +9613,7 @@
 </file>
 
 <file path=word/styles.xml><?xml version="1.0" encoding="utf-8"?>
-<w:styles xmlns:mc="http://schemas.openxmlformats.org/markup-compatibility/2006" xmlns:r="http://schemas.openxmlformats.org/officeDocument/2006/relationships" xmlns:w="http://schemas.openxmlformats.org/wordprocessingml/2006/main" xmlns:w14="http://schemas.microsoft.com/office/word/2010/wordml" xmlns:w15="http://schemas.microsoft.com/office/word/2012/wordml" xmlns:w16cex="http://schemas.microsoft.com/office/word/2018/wordml/cex" xmlns:w16cid="http://schemas.microsoft.com/office/word/2016/wordml/cid" xmlns:w16="http://schemas.microsoft.com/office/word/2018/wordml" xmlns:w16se="http://schemas.microsoft.com/office/word/2015/wordml/symex" mc:Ignorable="w14 w15 w16se w16cid w16 w16cex">
+<w:styles xmlns:mc="http://schemas.openxmlformats.org/markup-compatibility/2006" xmlns:r="http://schemas.openxmlformats.org/officeDocument/2006/relationships" xmlns:w="http://schemas.openxmlformats.org/wordprocessingml/2006/main" xmlns:w14="http://schemas.microsoft.com/office/word/2010/wordml" xmlns:w15="http://schemas.microsoft.com/office/word/2012/wordml" xmlns:w16cex="http://schemas.microsoft.com/office/word/2018/wordml/cex" xmlns:w16cid="http://schemas.microsoft.com/office/word/2016/wordml/cid" xmlns:w16="http://schemas.microsoft.com/office/word/2018/wordml" xmlns:w16sdtdh="http://schemas.microsoft.com/office/word/2020/wordml/sdtdatahash" xmlns:w16se="http://schemas.microsoft.com/office/word/2015/wordml/symex" mc:Ignorable="w14 w15 w16se w16cid w16 w16cex w16sdtdh">
   <w:docDefaults>
     <w:rPrDefault>
       <w:rPr>
@@ -9917,6 +10170,73 @@
       <w:szCs w:val="20"/>
     </w:rPr>
   </w:style>
+  <w:style w:type="character" w:styleId="CommentReference">
+    <w:name w:val="annotation reference"/>
+    <w:basedOn w:val="DefaultParagraphFont"/>
+    <w:uiPriority w:val="99"/>
+    <w:semiHidden/>
+    <w:unhideWhenUsed/>
+    <w:rsid w:val="00921C00"/>
+    <w:rPr>
+      <w:sz w:val="16"/>
+      <w:szCs w:val="16"/>
+    </w:rPr>
+  </w:style>
+  <w:style w:type="paragraph" w:styleId="CommentText">
+    <w:name w:val="annotation text"/>
+    <w:basedOn w:val="Normal"/>
+    <w:link w:val="CommentTextChar"/>
+    <w:uiPriority w:val="99"/>
+    <w:semiHidden/>
+    <w:unhideWhenUsed/>
+    <w:rsid w:val="00921C00"/>
+    <w:rPr>
+      <w:sz w:val="20"/>
+      <w:szCs w:val="20"/>
+    </w:rPr>
+  </w:style>
+  <w:style w:type="character" w:customStyle="1" w:styleId="CommentTextChar">
+    <w:name w:val="Comment Text Char"/>
+    <w:basedOn w:val="DefaultParagraphFont"/>
+    <w:link w:val="CommentText"/>
+    <w:uiPriority w:val="99"/>
+    <w:semiHidden/>
+    <w:rsid w:val="00921C00"/>
+    <w:rPr>
+      <w:rFonts w:ascii="Times New Roman" w:eastAsia="Times New Roman" w:hAnsi="Times New Roman" w:cs="Times New Roman"/>
+      <w:sz w:val="20"/>
+      <w:szCs w:val="20"/>
+    </w:rPr>
+  </w:style>
+  <w:style w:type="paragraph" w:styleId="CommentSubject">
+    <w:name w:val="annotation subject"/>
+    <w:basedOn w:val="CommentText"/>
+    <w:next w:val="CommentText"/>
+    <w:link w:val="CommentSubjectChar"/>
+    <w:uiPriority w:val="99"/>
+    <w:semiHidden/>
+    <w:unhideWhenUsed/>
+    <w:rsid w:val="00921C00"/>
+    <w:rPr>
+      <w:b/>
+      <w:bCs/>
+    </w:rPr>
+  </w:style>
+  <w:style w:type="character" w:customStyle="1" w:styleId="CommentSubjectChar">
+    <w:name w:val="Comment Subject Char"/>
+    <w:basedOn w:val="CommentTextChar"/>
+    <w:link w:val="CommentSubject"/>
+    <w:uiPriority w:val="99"/>
+    <w:semiHidden/>
+    <w:rsid w:val="00921C00"/>
+    <w:rPr>
+      <w:rFonts w:ascii="Times New Roman" w:eastAsia="Times New Roman" w:hAnsi="Times New Roman" w:cs="Times New Roman"/>
+      <w:b/>
+      <w:bCs/>
+      <w:sz w:val="20"/>
+      <w:szCs w:val="20"/>
+    </w:rPr>
+  </w:style>
 </w:styles>
 </file>
 

</xml_diff>